<commit_message>
Minor changes and experimentation
</commit_message>
<xml_diff>
--- a/docassemble/MichiganLetterToLandlordReRet/data/templates/letter_to_landlord_security.docx
+++ b/docassemble/MichiganLetterToLandlordReRet/data/templates/letter_to_landlord_security.docx
@@ -140,16 +140,16 @@
     </w:p>
     <w:p/>
     <w:p>
-      <w:proofErr w:type="gramStart"/>
       <w:r>
         <w:t xml:space="preserve">{{ </w:t>
       </w:r>
       <w:r>
-        <w:t>today</w:t>
-      </w:r>
-      <w:proofErr w:type="gramEnd"/>
-      <w:r>
-        <w:t xml:space="preserve">() </w:t>
+        <w:t>letter_date</w:t>
+      </w:r>
+      <w:bookmarkStart w:id="0" w:name="_GoBack"/>
+      <w:bookmarkEnd w:id="0"/>
+      <w:r>
+        <w:t xml:space="preserve"> </w:t>
       </w:r>
       <w:r>
         <w:t>}}</w:t>
@@ -339,10 +339,7 @@
         <w:t>,</w:t>
       </w:r>
     </w:p>
-    <w:p>
-      <w:bookmarkStart w:id="0" w:name="_GoBack"/>
-      <w:bookmarkEnd w:id="0"/>
-    </w:p>
+    <w:p/>
     <w:p>
       <w:pPr>
         <w:pStyle w:val="ListParagraph"/>

</xml_diff>

<commit_message>
ensure proper dynamic text on template, fix #8
</commit_message>
<xml_diff>
--- a/docassemble/MichiganLetterToLandlordReRet/data/templates/letter_to_landlord_security.docx
+++ b/docassemble/MichiganLetterToLandlordReRet/data/templates/letter_to_landlord_security.docx
@@ -140,14 +140,17 @@
     </w:p>
     <w:p/>
     <w:p>
-      <w:r>
-        <w:t xml:space="preserve">{{ </w:t>
-      </w:r>
-      <w:r>
-        <w:t>letter_date</w:t>
-      </w:r>
-      <w:bookmarkStart w:id="0" w:name="_GoBack"/>
-      <w:bookmarkEnd w:id="0"/>
+      <w:proofErr w:type="gramStart"/>
+      <w:r>
+        <w:t xml:space="preserve">{{ </w:t>
+      </w:r>
+      <w:r>
+        <w:t>letter</w:t>
+      </w:r>
+      <w:proofErr w:type="gramEnd"/>
+      <w:r>
+        <w:t>_date</w:t>
+      </w:r>
       <w:r>
         <w:t xml:space="preserve"> </w:t>
       </w:r>
@@ -418,8 +421,9 @@
           <w:sz w:val="24"/>
           <w:szCs w:val="24"/>
         </w:rPr>
-        <w:t xml:space="preserve">{{ 'we' </w:t>
-      </w:r>
+        <w:t xml:space="preserve">{{ </w:t>
+      </w:r>
+      <w:proofErr w:type="spellStart"/>
       <w:r>
         <w:rPr>
           <w:rStyle w:val="contenttitle"/>
@@ -427,9 +431,9 @@
           <w:sz w:val="24"/>
           <w:szCs w:val="24"/>
         </w:rPr>
-        <w:t xml:space="preserve">if </w:t>
-      </w:r>
-      <w:proofErr w:type="spellStart"/>
+        <w:t>I_we</w:t>
+      </w:r>
+      <w:proofErr w:type="spellEnd"/>
       <w:r>
         <w:rPr>
           <w:rStyle w:val="contenttitle"/>
@@ -437,9 +441,8 @@
           <w:sz w:val="24"/>
           <w:szCs w:val="24"/>
         </w:rPr>
-        <w:t>num_tenants</w:t>
-      </w:r>
-      <w:proofErr w:type="spellEnd"/>
+        <w:t xml:space="preserve"> }}</w:t>
+      </w:r>
       <w:r>
         <w:rPr>
           <w:rStyle w:val="contenttitle"/>
@@ -447,7 +450,101 @@
           <w:sz w:val="24"/>
           <w:szCs w:val="24"/>
         </w:rPr>
-        <w:t xml:space="preserve"> &gt; 1</w:t>
+        <w:t xml:space="preserve"> </w:t>
+      </w:r>
+      <w:r>
+        <w:rPr>
+          <w:rFonts w:ascii="Times New Roman" w:hAnsi="Times New Roman" w:cs="Times New Roman"/>
+          <w:sz w:val="24"/>
+          <w:szCs w:val="24"/>
+        </w:rPr>
+        <w:t>vacated</w:t>
+      </w:r>
+      <w:r>
+        <w:rPr>
+          <w:rFonts w:ascii="Times New Roman" w:hAnsi="Times New Roman" w:cs="Times New Roman"/>
+          <w:sz w:val="24"/>
+          <w:szCs w:val="24"/>
+        </w:rPr>
+        <w:t xml:space="preserve"> {{ </w:t>
+      </w:r>
+      <w:proofErr w:type="spellStart"/>
+      <w:r>
+        <w:rPr>
+          <w:rFonts w:ascii="Times New Roman" w:hAnsi="Times New Roman" w:cs="Times New Roman"/>
+          <w:sz w:val="24"/>
+          <w:szCs w:val="24"/>
+        </w:rPr>
+        <w:t>rental_address.on_one_line</w:t>
+      </w:r>
+      <w:proofErr w:type="spellEnd"/>
+      <w:r>
+        <w:rPr>
+          <w:rFonts w:ascii="Times New Roman" w:hAnsi="Times New Roman" w:cs="Times New Roman"/>
+          <w:sz w:val="24"/>
+          <w:szCs w:val="24"/>
+        </w:rPr>
+        <w:t>() }}</w:t>
+      </w:r>
+      <w:r>
+        <w:rPr>
+          <w:rFonts w:ascii="Times New Roman" w:hAnsi="Times New Roman" w:cs="Times New Roman"/>
+          <w:sz w:val="24"/>
+          <w:szCs w:val="24"/>
+        </w:rPr>
+        <w:t xml:space="preserve">. On </w:t>
+      </w:r>
+      <w:proofErr w:type="gramStart"/>
+      <w:r>
+        <w:rPr>
+          <w:rFonts w:ascii="Times New Roman" w:hAnsi="Times New Roman" w:cs="Times New Roman"/>
+          <w:sz w:val="24"/>
+          <w:szCs w:val="24"/>
+        </w:rPr>
+        <w:t xml:space="preserve">{{ </w:t>
+      </w:r>
+      <w:proofErr w:type="spellStart"/>
+      <w:r>
+        <w:rPr>
+          <w:rFonts w:ascii="Times New Roman" w:hAnsi="Times New Roman" w:cs="Times New Roman"/>
+          <w:sz w:val="24"/>
+          <w:szCs w:val="24"/>
+        </w:rPr>
+        <w:t>notification</w:t>
+      </w:r>
+      <w:proofErr w:type="gramEnd"/>
+      <w:r>
+        <w:rPr>
+          <w:rFonts w:ascii="Times New Roman" w:hAnsi="Times New Roman" w:cs="Times New Roman"/>
+          <w:sz w:val="24"/>
+          <w:szCs w:val="24"/>
+        </w:rPr>
+        <w:t>_date</w:t>
+      </w:r>
+      <w:proofErr w:type="spellEnd"/>
+      <w:r>
+        <w:rPr>
+          <w:rFonts w:ascii="Times New Roman" w:hAnsi="Times New Roman" w:cs="Times New Roman"/>
+          <w:sz w:val="24"/>
+          <w:szCs w:val="24"/>
+        </w:rPr>
+        <w:t xml:space="preserve"> }}</w:t>
+      </w:r>
+      <w:r>
+        <w:rPr>
+          <w:rFonts w:ascii="Times New Roman" w:hAnsi="Times New Roman" w:cs="Times New Roman"/>
+          <w:sz w:val="24"/>
+          <w:szCs w:val="24"/>
+        </w:rPr>
+        <w:t>,</w:t>
+      </w:r>
+      <w:r>
+        <w:rPr>
+          <w:rFonts w:ascii="Times New Roman" w:hAnsi="Times New Roman" w:cs="Times New Roman"/>
+          <w:sz w:val="24"/>
+          <w:szCs w:val="24"/>
+        </w:rPr>
+        <w:t xml:space="preserve"> </w:t>
       </w:r>
       <w:r>
         <w:rPr>
@@ -456,6 +553,60 @@
           <w:sz w:val="24"/>
           <w:szCs w:val="24"/>
         </w:rPr>
+        <w:t xml:space="preserve">{{ </w:t>
+      </w:r>
+      <w:proofErr w:type="spellStart"/>
+      <w:r>
+        <w:rPr>
+          <w:rStyle w:val="contenttitle"/>
+          <w:rFonts w:ascii="Times New Roman" w:hAnsi="Times New Roman"/>
+          <w:sz w:val="24"/>
+          <w:szCs w:val="24"/>
+        </w:rPr>
+        <w:t>I_we</w:t>
+      </w:r>
+      <w:proofErr w:type="spellEnd"/>
+      <w:r>
+        <w:rPr>
+          <w:rStyle w:val="contenttitle"/>
+          <w:rFonts w:ascii="Times New Roman" w:hAnsi="Times New Roman"/>
+          <w:sz w:val="24"/>
+          <w:szCs w:val="24"/>
+        </w:rPr>
+        <w:t xml:space="preserve"> }} </w:t>
+      </w:r>
+      <w:r>
+        <w:rPr>
+          <w:rFonts w:ascii="Times New Roman" w:hAnsi="Times New Roman" w:cs="Times New Roman"/>
+          <w:sz w:val="24"/>
+          <w:szCs w:val="24"/>
+        </w:rPr>
+        <w:t xml:space="preserve">{{ </w:t>
+      </w:r>
+      <w:proofErr w:type="spellStart"/>
+      <w:r>
+        <w:rPr>
+          <w:rFonts w:ascii="Times New Roman" w:hAnsi="Times New Roman" w:cs="Times New Roman"/>
+          <w:sz w:val="24"/>
+          <w:szCs w:val="24"/>
+        </w:rPr>
+        <w:t>type_of_delivery</w:t>
+      </w:r>
+      <w:proofErr w:type="spellEnd"/>
+      <w:r>
+        <w:rPr>
+          <w:rFonts w:ascii="Times New Roman" w:hAnsi="Times New Roman" w:cs="Times New Roman"/>
+          <w:sz w:val="24"/>
+          <w:szCs w:val="24"/>
+        </w:rPr>
+        <w:t xml:space="preserve"> }}</w:t>
+      </w:r>
+      <w:r>
+        <w:rPr>
+          <w:rFonts w:ascii="Times New Roman" w:hAnsi="Times New Roman" w:cs="Times New Roman"/>
+          <w:sz w:val="24"/>
+          <w:szCs w:val="24"/>
+        </w:rPr>
         <w:t xml:space="preserve"> </w:t>
       </w:r>
       <w:r>
@@ -465,8 +616,9 @@
           <w:sz w:val="24"/>
           <w:szCs w:val="24"/>
         </w:rPr>
-        <w:t>else 'I' }}</w:t>
-      </w:r>
+        <w:t xml:space="preserve">{{ </w:t>
+      </w:r>
+      <w:proofErr w:type="spellStart"/>
       <w:r>
         <w:rPr>
           <w:rStyle w:val="contenttitle"/>
@@ -474,6 +626,73 @@
           <w:sz w:val="24"/>
           <w:szCs w:val="24"/>
         </w:rPr>
+        <w:t>my_our</w:t>
+      </w:r>
+      <w:proofErr w:type="spellEnd"/>
+      <w:r>
+        <w:rPr>
+          <w:rStyle w:val="contenttitle"/>
+          <w:rFonts w:ascii="Times New Roman" w:hAnsi="Times New Roman"/>
+          <w:sz w:val="24"/>
+          <w:szCs w:val="24"/>
+        </w:rPr>
+        <w:t xml:space="preserve"> }} </w:t>
+      </w:r>
+      <w:r>
+        <w:rPr>
+          <w:rFonts w:ascii="Times New Roman" w:hAnsi="Times New Roman" w:cs="Times New Roman"/>
+          <w:sz w:val="24"/>
+          <w:szCs w:val="24"/>
+        </w:rPr>
+        <w:t xml:space="preserve">forwarding address to you. </w:t>
+      </w:r>
+      <w:proofErr w:type="gramStart"/>
+      <w:r>
+        <w:rPr>
+          <w:rStyle w:val="contenttitle"/>
+          <w:rFonts w:ascii="Times New Roman" w:hAnsi="Times New Roman"/>
+          <w:sz w:val="24"/>
+          <w:szCs w:val="24"/>
+        </w:rPr>
+        <w:t xml:space="preserve">{{ </w:t>
+      </w:r>
+      <w:proofErr w:type="spellStart"/>
+      <w:r>
+        <w:rPr>
+          <w:rStyle w:val="contenttitle"/>
+          <w:rFonts w:ascii="Times New Roman" w:hAnsi="Times New Roman"/>
+          <w:sz w:val="24"/>
+          <w:szCs w:val="24"/>
+        </w:rPr>
+        <w:t>my</w:t>
+      </w:r>
+      <w:proofErr w:type="gramEnd"/>
+      <w:r>
+        <w:rPr>
+          <w:rStyle w:val="contenttitle"/>
+          <w:rFonts w:ascii="Times New Roman" w:hAnsi="Times New Roman"/>
+          <w:sz w:val="24"/>
+          <w:szCs w:val="24"/>
+        </w:rPr>
+        <w:t>_our|capitalize</w:t>
+      </w:r>
+      <w:proofErr w:type="spellEnd"/>
+      <w:r>
+        <w:rPr>
+          <w:rStyle w:val="contenttitle"/>
+          <w:rFonts w:ascii="Times New Roman" w:hAnsi="Times New Roman"/>
+          <w:sz w:val="24"/>
+          <w:szCs w:val="24"/>
+        </w:rPr>
+        <w:t xml:space="preserve"> }}</w:t>
+      </w:r>
+      <w:r>
+        <w:rPr>
+          <w:rStyle w:val="contenttitle"/>
+          <w:rFonts w:ascii="Times New Roman" w:hAnsi="Times New Roman"/>
+          <w:sz w:val="24"/>
+          <w:szCs w:val="24"/>
+        </w:rPr>
         <w:t xml:space="preserve"> </w:t>
       </w:r>
       <w:r>
@@ -482,24 +701,40 @@
           <w:sz w:val="24"/>
           <w:szCs w:val="24"/>
         </w:rPr>
-        <w:t>vacated</w:t>
-      </w:r>
-      <w:r>
-        <w:rPr>
-          <w:rFonts w:ascii="Times New Roman" w:hAnsi="Times New Roman" w:cs="Times New Roman"/>
-          <w:sz w:val="24"/>
-          <w:szCs w:val="24"/>
-        </w:rPr>
-        <w:t xml:space="preserve"> {{ </w:t>
-      </w:r>
-      <w:proofErr w:type="spellStart"/>
-      <w:r>
-        <w:rPr>
-          <w:rFonts w:ascii="Times New Roman" w:hAnsi="Times New Roman" w:cs="Times New Roman"/>
-          <w:sz w:val="24"/>
-          <w:szCs w:val="24"/>
-        </w:rPr>
-        <w:t>rental_address.on_one_line</w:t>
+        <w:t xml:space="preserve">forwarding address is </w:t>
+      </w:r>
+      <w:r>
+        <w:rPr>
+          <w:rFonts w:ascii="Times New Roman" w:hAnsi="Times New Roman" w:cs="Times New Roman"/>
+          <w:sz w:val="24"/>
+          <w:szCs w:val="24"/>
+        </w:rPr>
+        <w:t xml:space="preserve">{{ </w:t>
+      </w:r>
+      <w:proofErr w:type="spellStart"/>
+      <w:r>
+        <w:rPr>
+          <w:rFonts w:ascii="Times New Roman" w:hAnsi="Times New Roman" w:cs="Times New Roman"/>
+          <w:sz w:val="24"/>
+          <w:szCs w:val="24"/>
+        </w:rPr>
+        <w:t>forwarding</w:t>
+      </w:r>
+      <w:r>
+        <w:rPr>
+          <w:rFonts w:ascii="Times New Roman" w:hAnsi="Times New Roman" w:cs="Times New Roman"/>
+          <w:sz w:val="24"/>
+          <w:szCs w:val="24"/>
+        </w:rPr>
+        <w:t>_address</w:t>
+      </w:r>
+      <w:r>
+        <w:rPr>
+          <w:rFonts w:ascii="Times New Roman" w:hAnsi="Times New Roman" w:cs="Times New Roman"/>
+          <w:sz w:val="24"/>
+          <w:szCs w:val="24"/>
+        </w:rPr>
+        <w:t>.on_one_line</w:t>
       </w:r>
       <w:proofErr w:type="spellEnd"/>
       <w:r>
@@ -516,539 +751,275 @@
           <w:sz w:val="24"/>
           <w:szCs w:val="24"/>
         </w:rPr>
-        <w:t xml:space="preserve">. On </w:t>
+        <w:t>.</w:t>
+      </w:r>
+    </w:p>
+    <w:p/>
+    <w:p>
+      <w:r>
+        <w:t xml:space="preserve">According to Michigan law, you have 30 days from </w:t>
       </w:r>
       <w:proofErr w:type="gramStart"/>
       <w:r>
         <w:rPr>
-          <w:rFonts w:ascii="Times New Roman" w:hAnsi="Times New Roman" w:cs="Times New Roman"/>
-          <w:sz w:val="24"/>
-          <w:szCs w:val="24"/>
-        </w:rPr>
-        <w:t xml:space="preserve">{{ </w:t>
-      </w:r>
-      <w:proofErr w:type="spellStart"/>
-      <w:r>
-        <w:rPr>
-          <w:rFonts w:ascii="Times New Roman" w:hAnsi="Times New Roman" w:cs="Times New Roman"/>
-          <w:sz w:val="24"/>
-          <w:szCs w:val="24"/>
-        </w:rPr>
-        <w:t>notification</w:t>
+          <w:rStyle w:val="contenttitle"/>
+        </w:rPr>
+        <w:t xml:space="preserve">{{ </w:t>
+      </w:r>
+      <w:proofErr w:type="spellStart"/>
+      <w:r>
+        <w:rPr>
+          <w:rStyle w:val="contenttitle"/>
+        </w:rPr>
+        <w:t>my</w:t>
       </w:r>
       <w:proofErr w:type="gramEnd"/>
       <w:r>
         <w:rPr>
-          <w:rFonts w:ascii="Times New Roman" w:hAnsi="Times New Roman" w:cs="Times New Roman"/>
-          <w:sz w:val="24"/>
-          <w:szCs w:val="24"/>
-        </w:rPr>
-        <w:t>_date</w:t>
-      </w:r>
-      <w:proofErr w:type="spellEnd"/>
-      <w:r>
-        <w:rPr>
-          <w:rFonts w:ascii="Times New Roman" w:hAnsi="Times New Roman" w:cs="Times New Roman"/>
-          <w:sz w:val="24"/>
-          <w:szCs w:val="24"/>
-        </w:rPr>
-        <w:t xml:space="preserve"> }}</w:t>
-      </w:r>
-      <w:r>
-        <w:rPr>
-          <w:rFonts w:ascii="Times New Roman" w:hAnsi="Times New Roman" w:cs="Times New Roman"/>
-          <w:sz w:val="24"/>
-          <w:szCs w:val="24"/>
-        </w:rPr>
-        <w:t>,</w:t>
-      </w:r>
-      <w:r>
-        <w:rPr>
-          <w:rFonts w:ascii="Times New Roman" w:hAnsi="Times New Roman" w:cs="Times New Roman"/>
-          <w:sz w:val="24"/>
-          <w:szCs w:val="24"/>
-        </w:rPr>
+          <w:rStyle w:val="contenttitle"/>
+        </w:rPr>
+        <w:t>_our</w:t>
+      </w:r>
+      <w:proofErr w:type="spellEnd"/>
+      <w:r>
+        <w:rPr>
+          <w:rStyle w:val="contenttitle"/>
+        </w:rPr>
+        <w:t xml:space="preserve"> }}</w:t>
+      </w:r>
+      <w:r>
+        <w:t xml:space="preserve"> move</w:t>
+      </w:r>
+      <w:r>
+        <w:t>-</w:t>
+      </w:r>
+      <w:r>
+        <w:t xml:space="preserve">out date to return </w:t>
+      </w:r>
+      <w:r>
+        <w:rPr>
+          <w:rStyle w:val="contenttitle"/>
+        </w:rPr>
+        <w:t xml:space="preserve">{{ </w:t>
+      </w:r>
+      <w:proofErr w:type="spellStart"/>
+      <w:r>
+        <w:rPr>
+          <w:rStyle w:val="contenttitle"/>
+        </w:rPr>
+        <w:t>my_our</w:t>
+      </w:r>
+      <w:proofErr w:type="spellEnd"/>
+      <w:r>
+        <w:rPr>
+          <w:rStyle w:val="contenttitle"/>
+        </w:rPr>
+        <w:t xml:space="preserve"> }}</w:t>
+      </w:r>
+      <w:r>
+        <w:t xml:space="preserve"> security deposit to </w:t>
+      </w:r>
+      <w:r>
+        <w:rPr>
+          <w:rStyle w:val="contenttitle"/>
+        </w:rPr>
+        <w:t xml:space="preserve">{{ </w:t>
+      </w:r>
+      <w:proofErr w:type="spellStart"/>
+      <w:r>
+        <w:rPr>
+          <w:rStyle w:val="contenttitle"/>
+        </w:rPr>
+        <w:t>me_us</w:t>
+      </w:r>
+      <w:proofErr w:type="spellEnd"/>
+      <w:r>
+        <w:rPr>
+          <w:rStyle w:val="contenttitle"/>
+        </w:rPr>
+        <w:t xml:space="preserve"> }}</w:t>
+      </w:r>
+      <w:r>
+        <w:t xml:space="preserve"> or give </w:t>
+      </w:r>
+      <w:r>
+        <w:t xml:space="preserve">{{ </w:t>
+      </w:r>
+      <w:proofErr w:type="spellStart"/>
+      <w:r>
+        <w:t>me_us</w:t>
+      </w:r>
+      <w:proofErr w:type="spellEnd"/>
+      <w:r>
+        <w:t xml:space="preserve"> }}</w:t>
+      </w:r>
+      <w:r>
+        <w:t xml:space="preserve"> an itemized list of damages and the remaining balance of </w:t>
+      </w:r>
+      <w:r>
+        <w:rPr>
+          <w:rStyle w:val="contenttitle"/>
+        </w:rPr>
+        <w:t xml:space="preserve">{{ </w:t>
+      </w:r>
+      <w:proofErr w:type="spellStart"/>
+      <w:r>
+        <w:rPr>
+          <w:rStyle w:val="contenttitle"/>
+        </w:rPr>
+        <w:t>my_our</w:t>
+      </w:r>
+      <w:proofErr w:type="spellEnd"/>
+      <w:r>
+        <w:rPr>
+          <w:rStyle w:val="contenttitle"/>
+        </w:rPr>
+        <w:t xml:space="preserve"> }}</w:t>
+      </w:r>
+      <w:r>
+        <w:t xml:space="preserve"> security deposit. </w:t>
+      </w:r>
+    </w:p>
+    <w:p/>
+    <w:p>
+      <w:r>
+        <w:t>The total of the security deposit is</w:t>
+      </w:r>
+      <w:r>
         <w:t xml:space="preserve"> </w:t>
       </w:r>
       <w:r>
-        <w:rPr>
-          <w:rStyle w:val="contenttitle"/>
-          <w:rFonts w:ascii="Times New Roman" w:hAnsi="Times New Roman"/>
-          <w:sz w:val="24"/>
-          <w:szCs w:val="24"/>
-        </w:rPr>
-        <w:t xml:space="preserve">{{ 'we' </w:t>
-      </w:r>
-      <w:r>
-        <w:rPr>
-          <w:rStyle w:val="contenttitle"/>
-          <w:rFonts w:ascii="Times New Roman" w:hAnsi="Times New Roman"/>
-          <w:sz w:val="24"/>
-          <w:szCs w:val="24"/>
-        </w:rPr>
-        <w:t xml:space="preserve">if </w:t>
-      </w:r>
-      <w:proofErr w:type="spellStart"/>
-      <w:r>
-        <w:rPr>
-          <w:rStyle w:val="contenttitle"/>
-          <w:rFonts w:ascii="Times New Roman" w:hAnsi="Times New Roman"/>
-          <w:sz w:val="24"/>
-          <w:szCs w:val="24"/>
-        </w:rPr>
-        <w:t>num_tenants</w:t>
-      </w:r>
-      <w:proofErr w:type="spellEnd"/>
-      <w:r>
-        <w:rPr>
-          <w:rStyle w:val="contenttitle"/>
-          <w:rFonts w:ascii="Times New Roman" w:hAnsi="Times New Roman"/>
-          <w:sz w:val="24"/>
-          <w:szCs w:val="24"/>
-        </w:rPr>
-        <w:t xml:space="preserve"> &gt; 1</w:t>
-      </w:r>
-      <w:r>
-        <w:rPr>
-          <w:rStyle w:val="contenttitle"/>
-          <w:rFonts w:ascii="Times New Roman" w:hAnsi="Times New Roman"/>
-          <w:sz w:val="24"/>
-          <w:szCs w:val="24"/>
-        </w:rPr>
-        <w:t xml:space="preserve"> </w:t>
-      </w:r>
-      <w:r>
-        <w:rPr>
-          <w:rStyle w:val="contenttitle"/>
-          <w:rFonts w:ascii="Times New Roman" w:hAnsi="Times New Roman"/>
-          <w:sz w:val="24"/>
-          <w:szCs w:val="24"/>
-        </w:rPr>
-        <w:t xml:space="preserve">else 'I' }} </w:t>
-      </w:r>
-      <w:r>
-        <w:rPr>
-          <w:rFonts w:ascii="Times New Roman" w:hAnsi="Times New Roman" w:cs="Times New Roman"/>
-          <w:sz w:val="24"/>
-          <w:szCs w:val="24"/>
-        </w:rPr>
-        <w:t xml:space="preserve">{{ </w:t>
-      </w:r>
-      <w:proofErr w:type="spellStart"/>
-      <w:r>
-        <w:rPr>
-          <w:rFonts w:ascii="Times New Roman" w:hAnsi="Times New Roman" w:cs="Times New Roman"/>
-          <w:sz w:val="24"/>
-          <w:szCs w:val="24"/>
-        </w:rPr>
-        <w:t>type_of_delivery</w:t>
-      </w:r>
-      <w:proofErr w:type="spellEnd"/>
-      <w:r>
-        <w:rPr>
-          <w:rFonts w:ascii="Times New Roman" w:hAnsi="Times New Roman" w:cs="Times New Roman"/>
-          <w:sz w:val="24"/>
-          <w:szCs w:val="24"/>
-        </w:rPr>
-        <w:t xml:space="preserve"> }}</w:t>
-      </w:r>
-      <w:r>
-        <w:rPr>
-          <w:rFonts w:ascii="Times New Roman" w:hAnsi="Times New Roman" w:cs="Times New Roman"/>
-          <w:sz w:val="24"/>
-          <w:szCs w:val="24"/>
-        </w:rPr>
-        <w:t xml:space="preserve"> </w:t>
-      </w:r>
-      <w:r>
-        <w:rPr>
-          <w:rStyle w:val="contenttitle"/>
-          <w:rFonts w:ascii="Times New Roman" w:hAnsi="Times New Roman"/>
-          <w:sz w:val="24"/>
-          <w:szCs w:val="24"/>
-        </w:rPr>
-        <w:t xml:space="preserve">{{ 'our' </w:t>
-      </w:r>
-      <w:r>
-        <w:rPr>
-          <w:rStyle w:val="contenttitle"/>
-          <w:rFonts w:ascii="Times New Roman" w:hAnsi="Times New Roman"/>
-          <w:sz w:val="24"/>
-          <w:szCs w:val="24"/>
-        </w:rPr>
-        <w:t xml:space="preserve">if </w:t>
-      </w:r>
-      <w:proofErr w:type="spellStart"/>
-      <w:r>
-        <w:rPr>
-          <w:rStyle w:val="contenttitle"/>
-          <w:rFonts w:ascii="Times New Roman" w:hAnsi="Times New Roman"/>
-          <w:sz w:val="24"/>
-          <w:szCs w:val="24"/>
-        </w:rPr>
-        <w:t>num_tenants</w:t>
-      </w:r>
-      <w:proofErr w:type="spellEnd"/>
-      <w:r>
-        <w:rPr>
-          <w:rStyle w:val="contenttitle"/>
-          <w:rFonts w:ascii="Times New Roman" w:hAnsi="Times New Roman"/>
-          <w:sz w:val="24"/>
-          <w:szCs w:val="24"/>
-        </w:rPr>
-        <w:t xml:space="preserve"> &gt; 1</w:t>
-      </w:r>
-      <w:r>
-        <w:rPr>
-          <w:rStyle w:val="contenttitle"/>
-          <w:rFonts w:ascii="Times New Roman" w:hAnsi="Times New Roman"/>
-          <w:sz w:val="24"/>
-          <w:szCs w:val="24"/>
-        </w:rPr>
-        <w:t xml:space="preserve"> </w:t>
-      </w:r>
-      <w:r>
-        <w:rPr>
-          <w:rStyle w:val="contenttitle"/>
-          <w:rFonts w:ascii="Times New Roman" w:hAnsi="Times New Roman"/>
-          <w:sz w:val="24"/>
-          <w:szCs w:val="24"/>
-        </w:rPr>
-        <w:t xml:space="preserve">else 'my' }} </w:t>
-      </w:r>
-      <w:r>
-        <w:rPr>
-          <w:rFonts w:ascii="Times New Roman" w:hAnsi="Times New Roman" w:cs="Times New Roman"/>
-          <w:sz w:val="24"/>
-          <w:szCs w:val="24"/>
-        </w:rPr>
-        <w:t xml:space="preserve">forwarding address to you. </w:t>
+        <w:t xml:space="preserve">{{ </w:t>
+      </w:r>
+      <w:r>
+        <w:t>currency(</w:t>
+      </w:r>
+      <w:proofErr w:type="spellStart"/>
+      <w:r>
+        <w:t>deposit_amount</w:t>
+      </w:r>
+      <w:proofErr w:type="spellEnd"/>
+      <w:r>
+        <w:t>)</w:t>
+      </w:r>
+      <w:r>
+        <w:t xml:space="preserve"> }}</w:t>
+      </w:r>
+      <w:r>
+        <w:t>.</w:t>
+      </w:r>
+      <w:r>
+        <w:t xml:space="preserve"> If </w:t>
       </w:r>
       <w:proofErr w:type="gramStart"/>
       <w:r>
         <w:rPr>
           <w:rStyle w:val="contenttitle"/>
-          <w:rFonts w:ascii="Times New Roman" w:hAnsi="Times New Roman"/>
-          <w:sz w:val="24"/>
-          <w:szCs w:val="24"/>
-        </w:rPr>
-        <w:t>{{ '</w:t>
+        </w:rPr>
+        <w:t xml:space="preserve">{{ </w:t>
+      </w:r>
+      <w:proofErr w:type="spellStart"/>
+      <w:r>
+        <w:rPr>
+          <w:rStyle w:val="contenttitle"/>
+        </w:rPr>
+        <w:t>I</w:t>
       </w:r>
       <w:proofErr w:type="gramEnd"/>
       <w:r>
         <w:rPr>
           <w:rStyle w:val="contenttitle"/>
-          <w:rFonts w:ascii="Times New Roman" w:hAnsi="Times New Roman"/>
-          <w:sz w:val="24"/>
-          <w:szCs w:val="24"/>
-        </w:rPr>
-        <w:t xml:space="preserve">Our' </w:t>
-      </w:r>
-      <w:r>
-        <w:rPr>
-          <w:rStyle w:val="contenttitle"/>
-          <w:rFonts w:ascii="Times New Roman" w:hAnsi="Times New Roman"/>
-          <w:sz w:val="24"/>
-          <w:szCs w:val="24"/>
-        </w:rPr>
-        <w:t xml:space="preserve">if </w:t>
-      </w:r>
-      <w:proofErr w:type="spellStart"/>
-      <w:r>
-        <w:rPr>
-          <w:rStyle w:val="contenttitle"/>
-          <w:rFonts w:ascii="Times New Roman" w:hAnsi="Times New Roman"/>
-          <w:sz w:val="24"/>
-          <w:szCs w:val="24"/>
-        </w:rPr>
-        <w:t>num_tenants</w:t>
-      </w:r>
-      <w:proofErr w:type="spellEnd"/>
-      <w:r>
-        <w:rPr>
-          <w:rStyle w:val="contenttitle"/>
-          <w:rFonts w:ascii="Times New Roman" w:hAnsi="Times New Roman"/>
-          <w:sz w:val="24"/>
-          <w:szCs w:val="24"/>
-        </w:rPr>
-        <w:t xml:space="preserve"> &gt; 1</w:t>
-      </w:r>
-      <w:r>
-        <w:rPr>
-          <w:rStyle w:val="contenttitle"/>
-          <w:rFonts w:ascii="Times New Roman" w:hAnsi="Times New Roman"/>
-          <w:sz w:val="24"/>
-          <w:szCs w:val="24"/>
-        </w:rPr>
-        <w:t xml:space="preserve"> </w:t>
-      </w:r>
-      <w:r>
-        <w:rPr>
-          <w:rStyle w:val="contenttitle"/>
-          <w:rFonts w:ascii="Times New Roman" w:hAnsi="Times New Roman"/>
-          <w:sz w:val="24"/>
-          <w:szCs w:val="24"/>
-        </w:rPr>
-        <w:t>else 'My' }}</w:t>
-      </w:r>
-      <w:r>
-        <w:rPr>
-          <w:rStyle w:val="contenttitle"/>
-          <w:rFonts w:ascii="Times New Roman" w:hAnsi="Times New Roman"/>
-          <w:sz w:val="24"/>
-          <w:szCs w:val="24"/>
-        </w:rPr>
-        <w:t xml:space="preserve"> </w:t>
-      </w:r>
-      <w:r>
-        <w:rPr>
-          <w:rFonts w:ascii="Times New Roman" w:hAnsi="Times New Roman" w:cs="Times New Roman"/>
-          <w:sz w:val="24"/>
-          <w:szCs w:val="24"/>
-        </w:rPr>
-        <w:t xml:space="preserve">forwarding address is </w:t>
-      </w:r>
-      <w:r>
-        <w:rPr>
-          <w:rFonts w:ascii="Times New Roman" w:hAnsi="Times New Roman" w:cs="Times New Roman"/>
-          <w:sz w:val="24"/>
-          <w:szCs w:val="24"/>
-        </w:rPr>
-        <w:t xml:space="preserve">{{ </w:t>
-      </w:r>
-      <w:proofErr w:type="spellStart"/>
-      <w:r>
-        <w:rPr>
-          <w:rFonts w:ascii="Times New Roman" w:hAnsi="Times New Roman" w:cs="Times New Roman"/>
-          <w:sz w:val="24"/>
-          <w:szCs w:val="24"/>
-        </w:rPr>
-        <w:t>forwarding</w:t>
-      </w:r>
-      <w:r>
-        <w:rPr>
-          <w:rFonts w:ascii="Times New Roman" w:hAnsi="Times New Roman" w:cs="Times New Roman"/>
-          <w:sz w:val="24"/>
-          <w:szCs w:val="24"/>
-        </w:rPr>
-        <w:t>_address</w:t>
-      </w:r>
-      <w:r>
-        <w:rPr>
-          <w:rFonts w:ascii="Times New Roman" w:hAnsi="Times New Roman" w:cs="Times New Roman"/>
-          <w:sz w:val="24"/>
-          <w:szCs w:val="24"/>
-        </w:rPr>
-        <w:t>.on_one_line</w:t>
-      </w:r>
-      <w:proofErr w:type="spellEnd"/>
-      <w:r>
-        <w:rPr>
-          <w:rFonts w:ascii="Times New Roman" w:hAnsi="Times New Roman" w:cs="Times New Roman"/>
-          <w:sz w:val="24"/>
-          <w:szCs w:val="24"/>
-        </w:rPr>
-        <w:t>() }}</w:t>
-      </w:r>
-      <w:r>
-        <w:rPr>
-          <w:rFonts w:ascii="Times New Roman" w:hAnsi="Times New Roman" w:cs="Times New Roman"/>
-          <w:sz w:val="24"/>
-          <w:szCs w:val="24"/>
-        </w:rPr>
-        <w:t>.</w:t>
-      </w:r>
-    </w:p>
-    <w:p/>
-    <w:p>
-      <w:r>
-        <w:t>According to Michigan law, you have 30 days from our move</w:t>
-      </w:r>
-      <w:r>
-        <w:t>-</w:t>
-      </w:r>
-      <w:r>
-        <w:t xml:space="preserve">out date to return our security deposit to us or give us an itemized list of damages and the remaining balance of our security deposit. </w:t>
-      </w:r>
-    </w:p>
-    <w:p/>
-    <w:p>
-      <w:r>
-        <w:t>The total of the security deposit is</w:t>
-      </w:r>
-      <w:r>
-        <w:t xml:space="preserve"> </w:t>
-      </w:r>
-      <w:r>
-        <w:t xml:space="preserve">{{ </w:t>
-      </w:r>
-      <w:r>
-        <w:t>currency(</w:t>
-      </w:r>
-      <w:proofErr w:type="spellStart"/>
-      <w:r>
-        <w:t>deposit_amount</w:t>
-      </w:r>
-      <w:proofErr w:type="spellEnd"/>
-      <w:r>
-        <w:t>)</w:t>
-      </w:r>
-      <w:r>
-        <w:t xml:space="preserve"> }}</w:t>
-      </w:r>
-      <w:r>
-        <w:t>.</w:t>
-      </w:r>
-      <w:r>
-        <w:t xml:space="preserve"> If </w:t>
+        </w:rPr>
+        <w:t>_we</w:t>
+      </w:r>
+      <w:proofErr w:type="spellEnd"/>
+      <w:r>
+        <w:rPr>
+          <w:rStyle w:val="contenttitle"/>
+        </w:rPr>
+        <w:t xml:space="preserve"> }}</w:t>
+      </w:r>
+      <w:r>
+        <w:t xml:space="preserve"> do not hear from</w:t>
+      </w:r>
+      <w:r>
+        <w:t xml:space="preserve"> you in two weeks </w:t>
+      </w:r>
+      <w:r>
+        <w:t xml:space="preserve">or receive a check for the amount of the security deposit, </w:t>
+      </w:r>
+      <w:r>
+        <w:rPr>
+          <w:rStyle w:val="contenttitle"/>
+        </w:rPr>
+        <w:t xml:space="preserve">{{ </w:t>
+      </w:r>
+      <w:proofErr w:type="spellStart"/>
+      <w:r>
+        <w:rPr>
+          <w:rStyle w:val="contenttitle"/>
+        </w:rPr>
+        <w:t>I_we</w:t>
+      </w:r>
+      <w:proofErr w:type="spellEnd"/>
+      <w:r>
+        <w:rPr>
+          <w:rStyle w:val="contenttitle"/>
+        </w:rPr>
+        <w:t xml:space="preserve"> }}</w:t>
+      </w:r>
+      <w:r>
+        <w:t xml:space="preserve"> will be forced to file a suit in Small Claims Court to recover </w:t>
+      </w:r>
+      <w:r>
+        <w:t xml:space="preserve">{{ </w:t>
+      </w:r>
+      <w:proofErr w:type="spellStart"/>
+      <w:r>
+        <w:t>my_our</w:t>
+      </w:r>
+      <w:proofErr w:type="spellEnd"/>
+      <w:r>
+        <w:t xml:space="preserve"> }}</w:t>
+      </w:r>
+      <w:bookmarkStart w:id="0" w:name="_GoBack"/>
+      <w:bookmarkEnd w:id="0"/>
+      <w:r>
+        <w:t xml:space="preserve"> money. </w:t>
       </w:r>
       <w:proofErr w:type="gramStart"/>
       <w:r>
         <w:rPr>
           <w:rStyle w:val="contenttitle"/>
         </w:rPr>
-        <w:t>{{ '</w:t>
+        <w:t xml:space="preserve">{{ </w:t>
+      </w:r>
+      <w:proofErr w:type="spellStart"/>
+      <w:r>
+        <w:rPr>
+          <w:rStyle w:val="contenttitle"/>
+        </w:rPr>
+        <w:t>I</w:t>
       </w:r>
       <w:proofErr w:type="gramEnd"/>
       <w:r>
         <w:rPr>
           <w:rStyle w:val="contenttitle"/>
         </w:rPr>
-        <w:t xml:space="preserve">we' </w:t>
-      </w:r>
-      <w:r>
-        <w:rPr>
-          <w:rStyle w:val="contenttitle"/>
-        </w:rPr>
-        <w:t xml:space="preserve">if </w:t>
-      </w:r>
-      <w:proofErr w:type="spellStart"/>
-      <w:r>
-        <w:rPr>
-          <w:rStyle w:val="contenttitle"/>
-        </w:rPr>
-        <w:t>num_tenants</w:t>
-      </w:r>
-      <w:proofErr w:type="spellEnd"/>
-      <w:r>
-        <w:rPr>
-          <w:rStyle w:val="contenttitle"/>
-        </w:rPr>
-        <w:t xml:space="preserve"> &gt; 1</w:t>
-      </w:r>
-      <w:r>
-        <w:rPr>
-          <w:rStyle w:val="contenttitle"/>
-        </w:rPr>
-        <w:t xml:space="preserve"> </w:t>
-      </w:r>
-      <w:r>
-        <w:rPr>
-          <w:rStyle w:val="contenttitle"/>
-        </w:rPr>
-        <w:t>else 'I' }}</w:t>
-      </w:r>
-      <w:r>
-        <w:t xml:space="preserve"> do not hear from</w:t>
-      </w:r>
-      <w:r>
-        <w:t xml:space="preserve"> you in two weeks </w:t>
-      </w:r>
-      <w:r>
-        <w:t xml:space="preserve">or receive a check for the amount of the security deposit, </w:t>
-      </w:r>
-      <w:r>
-        <w:rPr>
-          <w:rStyle w:val="contenttitle"/>
-        </w:rPr>
-        <w:t xml:space="preserve">{{ 'we' </w:t>
-      </w:r>
-      <w:r>
-        <w:rPr>
-          <w:rStyle w:val="contenttitle"/>
-        </w:rPr>
-        <w:t xml:space="preserve">if </w:t>
-      </w:r>
-      <w:proofErr w:type="spellStart"/>
-      <w:r>
-        <w:rPr>
-          <w:rStyle w:val="contenttitle"/>
-        </w:rPr>
-        <w:t>num_tenants</w:t>
-      </w:r>
-      <w:proofErr w:type="spellEnd"/>
-      <w:r>
-        <w:rPr>
-          <w:rStyle w:val="contenttitle"/>
-        </w:rPr>
-        <w:t xml:space="preserve"> &gt; 1</w:t>
-      </w:r>
-      <w:r>
-        <w:rPr>
-          <w:rStyle w:val="contenttitle"/>
-        </w:rPr>
-        <w:t xml:space="preserve"> </w:t>
-      </w:r>
-      <w:r>
-        <w:rPr>
-          <w:rStyle w:val="contenttitle"/>
-        </w:rPr>
-        <w:t>else 'I' }}</w:t>
-      </w:r>
-      <w:r>
-        <w:t xml:space="preserve"> will be forced to file a suit in Small Claims Court to recover our money. </w:t>
-      </w:r>
-      <w:proofErr w:type="gramStart"/>
-      <w:r>
-        <w:rPr>
-          <w:rStyle w:val="contenttitle"/>
-        </w:rPr>
-        <w:t>{{ '</w:t>
-      </w:r>
-      <w:proofErr w:type="gramEnd"/>
-      <w:r>
-        <w:rPr>
-          <w:rStyle w:val="contenttitle"/>
-        </w:rPr>
-        <w:t>W</w:t>
-      </w:r>
-      <w:r>
-        <w:rPr>
-          <w:rStyle w:val="contenttitle"/>
-        </w:rPr>
-        <w:t xml:space="preserve">e' </w:t>
-      </w:r>
-      <w:r>
-        <w:rPr>
-          <w:rStyle w:val="contenttitle"/>
-        </w:rPr>
-        <w:t xml:space="preserve">if </w:t>
-      </w:r>
-      <w:proofErr w:type="spellStart"/>
-      <w:r>
-        <w:rPr>
-          <w:rStyle w:val="contenttitle"/>
-        </w:rPr>
-        <w:t>num_tenants</w:t>
-      </w:r>
-      <w:proofErr w:type="spellEnd"/>
-      <w:r>
-        <w:rPr>
-          <w:rStyle w:val="contenttitle"/>
-        </w:rPr>
-        <w:t xml:space="preserve"> &gt; 1</w:t>
-      </w:r>
-      <w:r>
-        <w:rPr>
-          <w:rStyle w:val="contenttitle"/>
-        </w:rPr>
-        <w:t xml:space="preserve"> </w:t>
-      </w:r>
-      <w:r>
-        <w:rPr>
-          <w:rStyle w:val="contenttitle"/>
-        </w:rPr>
-        <w:t>else 'I' }}</w:t>
+        <w:t>_we|</w:t>
+      </w:r>
+      <w:r>
+        <w:rPr>
+          <w:rStyle w:val="contenttitle"/>
+        </w:rPr>
+        <w:t>capitalize</w:t>
+      </w:r>
+      <w:proofErr w:type="spellEnd"/>
+      <w:r>
+        <w:rPr>
+          <w:rStyle w:val="contenttitle"/>
+        </w:rPr>
+        <w:t xml:space="preserve"> }}</w:t>
       </w:r>
       <w:r>
         <w:t xml:space="preserve"> hope to hear from you soon.</w:t>

</xml_diff>

<commit_message>
fixes #14, fixes #9
</commit_message>
<xml_diff>
--- a/docassemble/MichiganLetterToLandlordReRet/data/templates/letter_to_landlord_security.docx
+++ b/docassemble/MichiganLetterToLandlordReRet/data/templates/letter_to_landlord_security.docx
@@ -249,6 +249,69 @@
         <w:t xml:space="preserve"> }}</w:t>
       </w:r>
     </w:p>
+    <w:p>
+      <w:r>
+        <w:t xml:space="preserve">{% if </w:t>
+      </w:r>
+      <w:proofErr w:type="spellStart"/>
+      <w:r>
+        <w:t>type_of_delivery</w:t>
+      </w:r>
+      <w:proofErr w:type="spellEnd"/>
+      <w:r>
+        <w:t xml:space="preserve"> == </w:t>
+      </w:r>
+      <w:r>
+        <w:t>‘</w:t>
+      </w:r>
+      <w:bookmarkStart w:id="0" w:name="_GoBack"/>
+      <w:bookmarkEnd w:id="0"/>
+      <w:r>
+        <w:t>e-mailed</w:t>
+      </w:r>
+      <w:r>
+        <w:t>’</w:t>
+      </w:r>
+      <w:r>
+        <w:t xml:space="preserve"> </w:t>
+      </w:r>
+      <w:proofErr w:type="gramStart"/>
+      <w:r>
+        <w:t>%}</w:t>
+      </w:r>
+      <w:r>
+        <w:t>{</w:t>
+      </w:r>
+      <w:proofErr w:type="gramEnd"/>
+      <w:r>
+        <w:t xml:space="preserve">{ </w:t>
+      </w:r>
+      <w:proofErr w:type="spellStart"/>
+      <w:r>
+        <w:t>other_parties</w:t>
+      </w:r>
+      <w:proofErr w:type="spellEnd"/>
+      <w:r>
+        <w:t>[0].</w:t>
+      </w:r>
+      <w:r>
+        <w:t>email</w:t>
+      </w:r>
+      <w:r>
+        <w:t xml:space="preserve"> }}</w:t>
+      </w:r>
+      <w:r>
+        <w:t xml:space="preserve">{% </w:t>
+      </w:r>
+      <w:proofErr w:type="spellStart"/>
+      <w:r>
+        <w:t>endif</w:t>
+      </w:r>
+      <w:proofErr w:type="spellEnd"/>
+      <w:r>
+        <w:t xml:space="preserve"> %}</w:t>
+      </w:r>
+    </w:p>
     <w:p/>
     <w:p>
       <w:pPr>
@@ -982,8 +1045,6 @@
       <w:r>
         <w:t xml:space="preserve"> }}</w:t>
       </w:r>
-      <w:bookmarkStart w:id="0" w:name="_GoBack"/>
-      <w:bookmarkEnd w:id="0"/>
       <w:r>
         <w:t xml:space="preserve"> money. </w:t>
       </w:r>

</xml_diff>

<commit_message>
incorporate MLH feedback; fixes #15
</commit_message>
<xml_diff>
--- a/docassemble/MichiganLetterToLandlordReRet/data/templates/letter_to_landlord_security.docx
+++ b/docassemble/MichiganLetterToLandlordReRet/data/templates/letter_to_landlord_security.docx
@@ -68,7 +68,10 @@
         <w:t>forwarding_address</w:t>
       </w:r>
       <w:r>
-        <w:t>.line_one</w:t>
+        <w:t>.</w:t>
+      </w:r>
+      <w:r>
+        <w:t>block</w:t>
       </w:r>
       <w:proofErr w:type="spellEnd"/>
       <w:r>
@@ -77,27 +80,25 @@
       <w:r>
         <w:t xml:space="preserve"> }}</w:t>
       </w:r>
-    </w:p>
-    <w:p>
-      <w:pPr>
-        <w:ind w:left="5760"/>
-      </w:pPr>
-      <w:r>
-        <w:t xml:space="preserve">{{ </w:t>
-      </w:r>
-      <w:proofErr w:type="spellStart"/>
-      <w:r>
-        <w:t>forwarding_address</w:t>
-      </w:r>
-      <w:r>
-        <w:t>.line_two</w:t>
-      </w:r>
-      <w:proofErr w:type="spellEnd"/>
-      <w:r>
-        <w:t>()</w:t>
-      </w:r>
-      <w:r>
-        <w:t xml:space="preserve"> }}</w:t>
+      <w:r>
+        <w:t>{</w:t>
+      </w:r>
+      <w:r>
+        <w:t>%</w:t>
+      </w:r>
+      <w:r>
+        <w:t xml:space="preserve"> if </w:t>
+      </w:r>
+      <w:r>
+        <w:t>users[0].</w:t>
+      </w:r>
+      <w:proofErr w:type="spellStart"/>
+      <w:r>
+        <w:t>phone_number</w:t>
+      </w:r>
+      <w:proofErr w:type="spellEnd"/>
+      <w:r>
+        <w:t xml:space="preserve"> != ‘’ %}</w:t>
       </w:r>
     </w:p>
     <w:p>
@@ -137,6 +138,17 @@
       <w:r>
         <w:t xml:space="preserve"> }}</w:t>
       </w:r>
+      <w:r>
+        <w:t xml:space="preserve">{% </w:t>
+      </w:r>
+      <w:proofErr w:type="spellStart"/>
+      <w:r>
+        <w:t>endif</w:t>
+      </w:r>
+      <w:proofErr w:type="spellEnd"/>
+      <w:r>
+        <w:t xml:space="preserve"> %}</w:t>
+      </w:r>
     </w:p>
     <w:p/>
     <w:p>
@@ -208,6 +220,25 @@
       <w:r>
         <w:t>() }}</w:t>
       </w:r>
+      <w:r>
+        <w:t xml:space="preserve">{% if </w:t>
+      </w:r>
+      <w:proofErr w:type="spellStart"/>
+      <w:r>
+        <w:t>other_parties</w:t>
+      </w:r>
+      <w:proofErr w:type="spellEnd"/>
+      <w:r>
+        <w:t>[0].</w:t>
+      </w:r>
+      <w:proofErr w:type="spellStart"/>
+      <w:r>
+        <w:t>phone_number</w:t>
+      </w:r>
+      <w:proofErr w:type="spellEnd"/>
+      <w:r>
+        <w:t xml:space="preserve"> != ‘’ %}</w:t>
+      </w:r>
     </w:p>
     <w:p>
       <w:proofErr w:type="gramStart"/>
@@ -248,6 +279,17 @@
       <w:r>
         <w:t xml:space="preserve"> }}</w:t>
       </w:r>
+      <w:r>
+        <w:t xml:space="preserve">{% </w:t>
+      </w:r>
+      <w:proofErr w:type="spellStart"/>
+      <w:r>
+        <w:t>endif</w:t>
+      </w:r>
+      <w:proofErr w:type="spellEnd"/>
+      <w:r>
+        <w:t xml:space="preserve"> %}</w:t>
+      </w:r>
     </w:p>
     <w:p>
       <w:r>
@@ -264,55 +306,47 @@
       <w:r>
         <w:t>‘</w:t>
       </w:r>
+      <w:r>
+        <w:t>e-mailed</w:t>
+      </w:r>
+      <w:r>
+        <w:t>’</w:t>
+      </w:r>
+      <w:r>
+        <w:t xml:space="preserve"> </w:t>
+      </w:r>
+      <w:proofErr w:type="gramStart"/>
+      <w:r>
+        <w:t>%}{</w:t>
+      </w:r>
+      <w:proofErr w:type="gramEnd"/>
+      <w:r>
+        <w:t xml:space="preserve">{ </w:t>
+      </w:r>
+      <w:proofErr w:type="spellStart"/>
+      <w:r>
+        <w:t>other_parties</w:t>
+      </w:r>
+      <w:proofErr w:type="spellEnd"/>
+      <w:r>
+        <w:t>[0].email }}</w:t>
+      </w:r>
+    </w:p>
+    <w:p>
+      <w:r>
+        <w:t xml:space="preserve">{% </w:t>
+      </w:r>
+      <w:proofErr w:type="spellStart"/>
+      <w:r>
+        <w:t>endif</w:t>
+      </w:r>
+      <w:proofErr w:type="spellEnd"/>
+      <w:r>
+        <w:t xml:space="preserve"> %}</w:t>
+      </w:r>
       <w:bookmarkStart w:id="0" w:name="_GoBack"/>
       <w:bookmarkEnd w:id="0"/>
-      <w:r>
-        <w:t>e-mailed</w:t>
-      </w:r>
-      <w:r>
-        <w:t>’</w:t>
-      </w:r>
-      <w:r>
-        <w:t xml:space="preserve"> </w:t>
-      </w:r>
-      <w:proofErr w:type="gramStart"/>
-      <w:r>
-        <w:t>%}</w:t>
-      </w:r>
-      <w:r>
-        <w:t>{</w:t>
-      </w:r>
-      <w:proofErr w:type="gramEnd"/>
-      <w:r>
-        <w:t xml:space="preserve">{ </w:t>
-      </w:r>
-      <w:proofErr w:type="spellStart"/>
-      <w:r>
-        <w:t>other_parties</w:t>
-      </w:r>
-      <w:proofErr w:type="spellEnd"/>
-      <w:r>
-        <w:t>[0].</w:t>
-      </w:r>
-      <w:r>
-        <w:t>email</w:t>
-      </w:r>
-      <w:r>
-        <w:t xml:space="preserve"> }}</w:t>
-      </w:r>
-      <w:r>
-        <w:t xml:space="preserve">{% </w:t>
-      </w:r>
-      <w:proofErr w:type="spellStart"/>
-      <w:r>
-        <w:t>endif</w:t>
-      </w:r>
-      <w:proofErr w:type="spellEnd"/>
-      <w:r>
-        <w:t xml:space="preserve"> %}</w:t>
-      </w:r>
     </w:p>
-    <w:p/>
     <w:p>
       <w:pPr>
         <w:rPr>
@@ -707,7 +741,353 @@
           <w:sz w:val="24"/>
           <w:szCs w:val="24"/>
         </w:rPr>
-        <w:t xml:space="preserve">forwarding address to you. </w:t>
+        <w:t>forwarding address to you</w:t>
+      </w:r>
+      <w:r>
+        <w:rPr>
+          <w:rFonts w:ascii="Times New Roman" w:hAnsi="Times New Roman" w:cs="Times New Roman"/>
+          <w:sz w:val="24"/>
+          <w:szCs w:val="24"/>
+        </w:rPr>
+        <w:t xml:space="preserve">{% if </w:t>
+      </w:r>
+      <w:proofErr w:type="spellStart"/>
+      <w:r>
+        <w:rPr>
+          <w:rFonts w:ascii="Times New Roman" w:hAnsi="Times New Roman" w:cs="Times New Roman"/>
+          <w:sz w:val="24"/>
+          <w:szCs w:val="24"/>
+        </w:rPr>
+        <w:t>type_of_delivery</w:t>
+      </w:r>
+      <w:proofErr w:type="spellEnd"/>
+      <w:r>
+        <w:rPr>
+          <w:rFonts w:ascii="Times New Roman" w:hAnsi="Times New Roman" w:cs="Times New Roman"/>
+          <w:sz w:val="24"/>
+          <w:szCs w:val="24"/>
+        </w:rPr>
+        <w:t xml:space="preserve"> == ‘</w:t>
+      </w:r>
+      <w:r>
+        <w:rPr>
+          <w:rFonts w:ascii="Times New Roman" w:hAnsi="Times New Roman" w:cs="Times New Roman"/>
+          <w:sz w:val="24"/>
+          <w:szCs w:val="24"/>
+        </w:rPr>
+        <w:t>mailed’ %}{</w:t>
+      </w:r>
+      <w:r>
+        <w:rPr>
+          <w:rFonts w:ascii="Times New Roman" w:hAnsi="Times New Roman" w:cs="Times New Roman"/>
+          <w:sz w:val="24"/>
+          <w:szCs w:val="24"/>
+        </w:rPr>
+        <w:t xml:space="preserve">% if </w:t>
+      </w:r>
+      <w:proofErr w:type="spellStart"/>
+      <w:r>
+        <w:rPr>
+          <w:rFonts w:ascii="Times New Roman" w:hAnsi="Times New Roman" w:cs="Times New Roman"/>
+          <w:sz w:val="24"/>
+          <w:szCs w:val="24"/>
+        </w:rPr>
+        <w:t>notification_address_same</w:t>
+      </w:r>
+      <w:proofErr w:type="spellEnd"/>
+      <w:r>
+        <w:rPr>
+          <w:rFonts w:ascii="Times New Roman" w:hAnsi="Times New Roman" w:cs="Times New Roman"/>
+          <w:sz w:val="24"/>
+          <w:szCs w:val="24"/>
+        </w:rPr>
+        <w:t xml:space="preserve"> %</w:t>
+      </w:r>
+      <w:r>
+        <w:rPr>
+          <w:rFonts w:ascii="Times New Roman" w:hAnsi="Times New Roman" w:cs="Times New Roman"/>
+          <w:sz w:val="24"/>
+          <w:szCs w:val="24"/>
+        </w:rPr>
+        <w:t>}</w:t>
+      </w:r>
+      <w:r>
+        <w:rPr>
+          <w:rFonts w:ascii="Times New Roman" w:hAnsi="Times New Roman" w:cs="Times New Roman"/>
+          <w:sz w:val="24"/>
+          <w:szCs w:val="24"/>
+        </w:rPr>
+        <w:t xml:space="preserve"> at</w:t>
+      </w:r>
+      <w:r>
+        <w:rPr>
+          <w:rFonts w:ascii="Times New Roman" w:hAnsi="Times New Roman" w:cs="Times New Roman"/>
+          <w:sz w:val="24"/>
+          <w:szCs w:val="24"/>
+        </w:rPr>
+        <w:t xml:space="preserve"> the address above</w:t>
+      </w:r>
+      <w:r>
+        <w:rPr>
+          <w:rFonts w:ascii="Times New Roman" w:hAnsi="Times New Roman" w:cs="Times New Roman"/>
+          <w:sz w:val="24"/>
+          <w:szCs w:val="24"/>
+        </w:rPr>
+        <w:t>{% else %}</w:t>
+      </w:r>
+      <w:r>
+        <w:rPr>
+          <w:rFonts w:ascii="Times New Roman" w:hAnsi="Times New Roman" w:cs="Times New Roman"/>
+          <w:sz w:val="24"/>
+          <w:szCs w:val="24"/>
+        </w:rPr>
+        <w:t xml:space="preserve"> </w:t>
+      </w:r>
+      <w:r>
+        <w:rPr>
+          <w:rFonts w:ascii="Times New Roman" w:hAnsi="Times New Roman" w:cs="Times New Roman"/>
+          <w:sz w:val="24"/>
+          <w:szCs w:val="24"/>
+        </w:rPr>
+        <w:t>at</w:t>
+      </w:r>
+      <w:r>
+        <w:rPr>
+          <w:rFonts w:ascii="Times New Roman" w:hAnsi="Times New Roman" w:cs="Times New Roman"/>
+          <w:sz w:val="24"/>
+          <w:szCs w:val="24"/>
+        </w:rPr>
+        <w:t xml:space="preserve"> </w:t>
+      </w:r>
+      <w:r>
+        <w:rPr>
+          <w:rFonts w:ascii="Times New Roman" w:hAnsi="Times New Roman" w:cs="Times New Roman"/>
+          <w:sz w:val="24"/>
+          <w:szCs w:val="24"/>
+        </w:rPr>
+        <w:t xml:space="preserve">{{ </w:t>
+      </w:r>
+      <w:proofErr w:type="spellStart"/>
+      <w:r>
+        <w:rPr>
+          <w:rFonts w:ascii="Times New Roman" w:hAnsi="Times New Roman" w:cs="Times New Roman"/>
+          <w:sz w:val="24"/>
+          <w:szCs w:val="24"/>
+        </w:rPr>
+        <w:t>notification_address</w:t>
+      </w:r>
+      <w:r>
+        <w:rPr>
+          <w:rFonts w:ascii="Times New Roman" w:hAnsi="Times New Roman" w:cs="Times New Roman"/>
+          <w:sz w:val="24"/>
+          <w:szCs w:val="24"/>
+        </w:rPr>
+        <w:t>.on_one_line</w:t>
+      </w:r>
+      <w:proofErr w:type="spellEnd"/>
+      <w:r>
+        <w:rPr>
+          <w:rFonts w:ascii="Times New Roman" w:hAnsi="Times New Roman" w:cs="Times New Roman"/>
+          <w:sz w:val="24"/>
+          <w:szCs w:val="24"/>
+        </w:rPr>
+        <w:t>()</w:t>
+      </w:r>
+      <w:r>
+        <w:rPr>
+          <w:rFonts w:ascii="Times New Roman" w:hAnsi="Times New Roman" w:cs="Times New Roman"/>
+          <w:sz w:val="24"/>
+          <w:szCs w:val="24"/>
+        </w:rPr>
+        <w:t xml:space="preserve"> </w:t>
+      </w:r>
+      <w:r>
+        <w:rPr>
+          <w:rFonts w:ascii="Times New Roman" w:hAnsi="Times New Roman" w:cs="Times New Roman"/>
+          <w:sz w:val="24"/>
+          <w:szCs w:val="24"/>
+        </w:rPr>
+        <w:t>}}</w:t>
+      </w:r>
+      <w:r>
+        <w:rPr>
+          <w:rFonts w:ascii="Times New Roman" w:hAnsi="Times New Roman" w:cs="Times New Roman"/>
+          <w:sz w:val="24"/>
+          <w:szCs w:val="24"/>
+        </w:rPr>
+        <w:t xml:space="preserve">{% </w:t>
+      </w:r>
+      <w:proofErr w:type="spellStart"/>
+      <w:r>
+        <w:rPr>
+          <w:rFonts w:ascii="Times New Roman" w:hAnsi="Times New Roman" w:cs="Times New Roman"/>
+          <w:sz w:val="24"/>
+          <w:szCs w:val="24"/>
+        </w:rPr>
+        <w:t>endif</w:t>
+      </w:r>
+      <w:proofErr w:type="spellEnd"/>
+      <w:r>
+        <w:rPr>
+          <w:rFonts w:ascii="Times New Roman" w:hAnsi="Times New Roman" w:cs="Times New Roman"/>
+          <w:sz w:val="24"/>
+          <w:szCs w:val="24"/>
+        </w:rPr>
+        <w:t xml:space="preserve"> %}</w:t>
+      </w:r>
+      <w:r>
+        <w:rPr>
+          <w:rFonts w:ascii="Times New Roman" w:hAnsi="Times New Roman" w:cs="Times New Roman"/>
+          <w:sz w:val="24"/>
+          <w:szCs w:val="24"/>
+        </w:rPr>
+        <w:t xml:space="preserve">{% </w:t>
+      </w:r>
+      <w:proofErr w:type="spellStart"/>
+      <w:r>
+        <w:rPr>
+          <w:rFonts w:ascii="Times New Roman" w:hAnsi="Times New Roman" w:cs="Times New Roman"/>
+          <w:sz w:val="24"/>
+          <w:szCs w:val="24"/>
+        </w:rPr>
+        <w:t>elif</w:t>
+      </w:r>
+      <w:proofErr w:type="spellEnd"/>
+      <w:r>
+        <w:rPr>
+          <w:rFonts w:ascii="Times New Roman" w:hAnsi="Times New Roman" w:cs="Times New Roman"/>
+          <w:sz w:val="24"/>
+          <w:szCs w:val="24"/>
+        </w:rPr>
+        <w:t xml:space="preserve"> </w:t>
+      </w:r>
+      <w:proofErr w:type="spellStart"/>
+      <w:r>
+        <w:rPr>
+          <w:rFonts w:ascii="Times New Roman" w:hAnsi="Times New Roman" w:cs="Times New Roman"/>
+          <w:sz w:val="24"/>
+          <w:szCs w:val="24"/>
+        </w:rPr>
+        <w:t>type_of_delivery</w:t>
+      </w:r>
+      <w:proofErr w:type="spellEnd"/>
+      <w:r>
+        <w:rPr>
+          <w:rFonts w:ascii="Times New Roman" w:hAnsi="Times New Roman" w:cs="Times New Roman"/>
+          <w:sz w:val="24"/>
+          <w:szCs w:val="24"/>
+        </w:rPr>
+        <w:t xml:space="preserve"> == ‘e-</w:t>
+      </w:r>
+      <w:r>
+        <w:rPr>
+          <w:rFonts w:ascii="Times New Roman" w:hAnsi="Times New Roman" w:cs="Times New Roman"/>
+          <w:sz w:val="24"/>
+          <w:szCs w:val="24"/>
+        </w:rPr>
+        <w:t>mailed’ %}</w:t>
+      </w:r>
+      <w:r>
+        <w:rPr>
+          <w:rFonts w:ascii="Times New Roman" w:hAnsi="Times New Roman" w:cs="Times New Roman"/>
+          <w:sz w:val="24"/>
+          <w:szCs w:val="24"/>
+        </w:rPr>
+        <w:t xml:space="preserve"> at</w:t>
+      </w:r>
+      <w:r>
+        <w:rPr>
+          <w:rFonts w:ascii="Times New Roman" w:hAnsi="Times New Roman" w:cs="Times New Roman"/>
+          <w:sz w:val="24"/>
+          <w:szCs w:val="24"/>
+        </w:rPr>
+        <w:t xml:space="preserve"> the e-mail address above{% </w:t>
+      </w:r>
+      <w:proofErr w:type="spellStart"/>
+      <w:r>
+        <w:rPr>
+          <w:rFonts w:ascii="Times New Roman" w:hAnsi="Times New Roman" w:cs="Times New Roman"/>
+          <w:sz w:val="24"/>
+          <w:szCs w:val="24"/>
+        </w:rPr>
+        <w:t>elif</w:t>
+      </w:r>
+      <w:proofErr w:type="spellEnd"/>
+      <w:r>
+        <w:rPr>
+          <w:rFonts w:ascii="Times New Roman" w:hAnsi="Times New Roman" w:cs="Times New Roman"/>
+          <w:sz w:val="24"/>
+          <w:szCs w:val="24"/>
+        </w:rPr>
+        <w:t xml:space="preserve"> </w:t>
+      </w:r>
+      <w:proofErr w:type="spellStart"/>
+      <w:r>
+        <w:rPr>
+          <w:rFonts w:ascii="Times New Roman" w:hAnsi="Times New Roman" w:cs="Times New Roman"/>
+          <w:sz w:val="24"/>
+          <w:szCs w:val="24"/>
+        </w:rPr>
+        <w:t>type_of_delivery</w:t>
+      </w:r>
+      <w:proofErr w:type="spellEnd"/>
+      <w:r>
+        <w:rPr>
+          <w:rFonts w:ascii="Times New Roman" w:hAnsi="Times New Roman" w:cs="Times New Roman"/>
+          <w:sz w:val="24"/>
+          <w:szCs w:val="24"/>
+        </w:rPr>
+        <w:t xml:space="preserve"> == ‘texted</w:t>
+      </w:r>
+      <w:r>
+        <w:rPr>
+          <w:rFonts w:ascii="Times New Roman" w:hAnsi="Times New Roman" w:cs="Times New Roman"/>
+          <w:sz w:val="24"/>
+          <w:szCs w:val="24"/>
+        </w:rPr>
+        <w:t>’ %}</w:t>
+      </w:r>
+      <w:r>
+        <w:rPr>
+          <w:rFonts w:ascii="Times New Roman" w:hAnsi="Times New Roman" w:cs="Times New Roman"/>
+          <w:sz w:val="24"/>
+          <w:szCs w:val="24"/>
+        </w:rPr>
+        <w:t xml:space="preserve"> at the phone number above</w:t>
+      </w:r>
+      <w:r>
+        <w:rPr>
+          <w:rFonts w:ascii="Times New Roman" w:hAnsi="Times New Roman" w:cs="Times New Roman"/>
+          <w:sz w:val="24"/>
+          <w:szCs w:val="24"/>
+        </w:rPr>
+        <w:t xml:space="preserve">{% </w:t>
+      </w:r>
+      <w:proofErr w:type="spellStart"/>
+      <w:r>
+        <w:rPr>
+          <w:rFonts w:ascii="Times New Roman" w:hAnsi="Times New Roman" w:cs="Times New Roman"/>
+          <w:sz w:val="24"/>
+          <w:szCs w:val="24"/>
+        </w:rPr>
+        <w:t>endif</w:t>
+      </w:r>
+      <w:proofErr w:type="spellEnd"/>
+      <w:r>
+        <w:rPr>
+          <w:rFonts w:ascii="Times New Roman" w:hAnsi="Times New Roman" w:cs="Times New Roman"/>
+          <w:sz w:val="24"/>
+          <w:szCs w:val="24"/>
+        </w:rPr>
+        <w:t xml:space="preserve"> %}</w:t>
+      </w:r>
+      <w:r>
+        <w:rPr>
+          <w:rFonts w:ascii="Times New Roman" w:hAnsi="Times New Roman" w:cs="Times New Roman"/>
+          <w:sz w:val="24"/>
+          <w:szCs w:val="24"/>
+        </w:rPr>
+        <w:t xml:space="preserve">. </w:t>
       </w:r>
       <w:proofErr w:type="gramStart"/>
       <w:r>
@@ -951,11 +1331,16 @@
       <w:r>
         <w:t xml:space="preserve"> </w:t>
       </w:r>
-      <w:r>
-        <w:t xml:space="preserve">{{ </w:t>
-      </w:r>
-      <w:r>
-        <w:t>currency(</w:t>
+      <w:proofErr w:type="gramStart"/>
+      <w:r>
+        <w:t xml:space="preserve">{{ </w:t>
+      </w:r>
+      <w:r>
+        <w:t>currency</w:t>
+      </w:r>
+      <w:proofErr w:type="gramEnd"/>
+      <w:r>
+        <w:t>(</w:t>
       </w:r>
       <w:proofErr w:type="spellStart"/>
       <w:r>

</xml_diff>

<commit_message>
add 'other' delivery type. fixes #18
</commit_message>
<xml_diff>
--- a/docassemble/MichiganLetterToLandlordReRet/data/templates/letter_to_landlord_security.docx
+++ b/docassemble/MichiganLetterToLandlordReRet/data/templates/letter_to_landlord_security.docx
@@ -87,10 +87,7 @@
         <w:t>%</w:t>
       </w:r>
       <w:r>
-        <w:t xml:space="preserve"> if </w:t>
-      </w:r>
-      <w:r>
-        <w:t>users[0].</w:t>
+        <w:t xml:space="preserve"> if users[0].</w:t>
       </w:r>
       <w:proofErr w:type="spellStart"/>
       <w:r>
@@ -344,8 +341,6 @@
       <w:r>
         <w:t xml:space="preserve"> %}</w:t>
       </w:r>
-      <w:bookmarkStart w:id="0" w:name="_GoBack"/>
-      <w:bookmarkEnd w:id="0"/>
     </w:p>
     <w:p>
       <w:pPr>
@@ -1054,6 +1049,134 @@
           <w:szCs w:val="24"/>
         </w:rPr>
         <w:t xml:space="preserve"> at the phone number above</w:t>
+      </w:r>
+      <w:r>
+        <w:rPr>
+          <w:rFonts w:ascii="Times New Roman" w:hAnsi="Times New Roman" w:cs="Times New Roman"/>
+          <w:sz w:val="24"/>
+          <w:szCs w:val="24"/>
+        </w:rPr>
+        <w:t xml:space="preserve">{% </w:t>
+      </w:r>
+      <w:proofErr w:type="spellStart"/>
+      <w:r>
+        <w:rPr>
+          <w:rFonts w:ascii="Times New Roman" w:hAnsi="Times New Roman" w:cs="Times New Roman"/>
+          <w:sz w:val="24"/>
+          <w:szCs w:val="24"/>
+        </w:rPr>
+        <w:t>elif</w:t>
+      </w:r>
+      <w:proofErr w:type="spellEnd"/>
+      <w:r>
+        <w:rPr>
+          <w:rFonts w:ascii="Times New Roman" w:hAnsi="Times New Roman" w:cs="Times New Roman"/>
+          <w:sz w:val="24"/>
+          <w:szCs w:val="24"/>
+        </w:rPr>
+        <w:t xml:space="preserve"> </w:t>
+      </w:r>
+      <w:proofErr w:type="spellStart"/>
+      <w:r>
+        <w:rPr>
+          <w:rFonts w:ascii="Times New Roman" w:hAnsi="Times New Roman" w:cs="Times New Roman"/>
+          <w:sz w:val="24"/>
+          <w:szCs w:val="24"/>
+        </w:rPr>
+        <w:t>type_of_delivery</w:t>
+      </w:r>
+      <w:proofErr w:type="spellEnd"/>
+      <w:r>
+        <w:rPr>
+          <w:rFonts w:ascii="Times New Roman" w:hAnsi="Times New Roman" w:cs="Times New Roman"/>
+          <w:sz w:val="24"/>
+          <w:szCs w:val="24"/>
+        </w:rPr>
+        <w:t xml:space="preserve"> == ‘</w:t>
+      </w:r>
+      <w:r>
+        <w:rPr>
+          <w:rFonts w:ascii="Times New Roman" w:hAnsi="Times New Roman" w:cs="Times New Roman"/>
+          <w:sz w:val="24"/>
+          <w:szCs w:val="24"/>
+        </w:rPr>
+        <w:t>provided</w:t>
+      </w:r>
+      <w:r>
+        <w:rPr>
+          <w:rFonts w:ascii="Times New Roman" w:hAnsi="Times New Roman" w:cs="Times New Roman"/>
+          <w:sz w:val="24"/>
+          <w:szCs w:val="24"/>
+        </w:rPr>
+        <w:t>’ %}</w:t>
+      </w:r>
+      <w:r>
+        <w:rPr>
+          <w:rFonts w:ascii="Times New Roman" w:hAnsi="Times New Roman" w:cs="Times New Roman"/>
+          <w:sz w:val="24"/>
+          <w:szCs w:val="24"/>
+        </w:rPr>
+        <w:t xml:space="preserve"> </w:t>
+      </w:r>
+      <w:r>
+        <w:rPr>
+          <w:rFonts w:ascii="Times New Roman" w:hAnsi="Times New Roman" w:cs="Times New Roman"/>
+          <w:sz w:val="24"/>
+          <w:szCs w:val="24"/>
+        </w:rPr>
+        <w:t>b</w:t>
+      </w:r>
+      <w:r>
+        <w:rPr>
+          <w:rFonts w:ascii="Times New Roman" w:hAnsi="Times New Roman" w:cs="Times New Roman"/>
+          <w:sz w:val="24"/>
+          <w:szCs w:val="24"/>
+        </w:rPr>
+        <w:t>y the following method: {{</w:t>
+      </w:r>
+      <w:r>
+        <w:rPr>
+          <w:rFonts w:ascii="Times New Roman" w:hAnsi="Times New Roman" w:cs="Times New Roman"/>
+          <w:sz w:val="24"/>
+          <w:szCs w:val="24"/>
+        </w:rPr>
+        <w:t xml:space="preserve"> </w:t>
+      </w:r>
+      <w:proofErr w:type="spellStart"/>
+      <w:r>
+        <w:rPr>
+          <w:rFonts w:ascii="Times New Roman" w:hAnsi="Times New Roman" w:cs="Times New Roman"/>
+          <w:sz w:val="24"/>
+          <w:szCs w:val="24"/>
+        </w:rPr>
+        <w:t>type_of_delivery_other</w:t>
+      </w:r>
+      <w:proofErr w:type="spellEnd"/>
+      <w:r>
+        <w:rPr>
+          <w:rFonts w:ascii="Times New Roman" w:hAnsi="Times New Roman" w:cs="Times New Roman"/>
+          <w:sz w:val="24"/>
+          <w:szCs w:val="24"/>
+        </w:rPr>
+        <w:t xml:space="preserve"> </w:t>
+      </w:r>
+      <w:r>
+        <w:rPr>
+          <w:rFonts w:ascii="Times New Roman" w:hAnsi="Times New Roman" w:cs="Times New Roman"/>
+          <w:sz w:val="24"/>
+          <w:szCs w:val="24"/>
+        </w:rPr>
+        <w:t>}</w:t>
+      </w:r>
+      <w:bookmarkStart w:id="0" w:name="_GoBack"/>
+      <w:bookmarkEnd w:id="0"/>
+      <w:r>
+        <w:rPr>
+          <w:rFonts w:ascii="Times New Roman" w:hAnsi="Times New Roman" w:cs="Times New Roman"/>
+          <w:sz w:val="24"/>
+          <w:szCs w:val="24"/>
+        </w:rPr>
+        <w:t>}</w:t>
       </w:r>
       <w:r>
         <w:rPr>

</xml_diff>

<commit_message>
ensure type of delivery remains on review screen after changing. fixes #25
</commit_message>
<xml_diff>
--- a/docassemble/MichiganLetterToLandlordReRet/data/templates/letter_to_landlord_security.docx
+++ b/docassemble/MichiganLetterToLandlordReRet/data/templates/letter_to_landlord_security.docx
@@ -354,7 +354,23 @@
           <w:b/>
           <w:bCs/>
         </w:rPr>
-        <w:t xml:space="preserve">Re: Return of Security deposit from </w:t>
+        <w:t xml:space="preserve">Re: Return of </w:t>
+      </w:r>
+      <w:r>
+        <w:rPr>
+          <w:b/>
+          <w:bCs/>
+        </w:rPr>
+        <w:t>s</w:t>
+      </w:r>
+      <w:bookmarkStart w:id="0" w:name="_GoBack"/>
+      <w:bookmarkEnd w:id="0"/>
+      <w:r>
+        <w:rPr>
+          <w:b/>
+          <w:bCs/>
+        </w:rPr>
+        <w:t xml:space="preserve">ecurity deposit from </w:t>
       </w:r>
       <w:proofErr w:type="gramStart"/>
       <w:r>
@@ -1092,15 +1108,7 @@
           <w:sz w:val="24"/>
           <w:szCs w:val="24"/>
         </w:rPr>
-        <w:t xml:space="preserve"> == ‘</w:t>
-      </w:r>
-      <w:r>
-        <w:rPr>
-          <w:rFonts w:ascii="Times New Roman" w:hAnsi="Times New Roman" w:cs="Times New Roman"/>
-          <w:sz w:val="24"/>
-          <w:szCs w:val="24"/>
-        </w:rPr>
-        <w:t>provided</w:t>
+        <w:t xml:space="preserve"> == ‘provided</w:t>
       </w:r>
       <w:r>
         <w:rPr>
@@ -1116,24 +1124,34 @@
           <w:sz w:val="24"/>
           <w:szCs w:val="24"/>
         </w:rPr>
+        <w:t xml:space="preserve"> b</w:t>
+      </w:r>
+      <w:r>
+        <w:rPr>
+          <w:rFonts w:ascii="Times New Roman" w:hAnsi="Times New Roman" w:cs="Times New Roman"/>
+          <w:sz w:val="24"/>
+          <w:szCs w:val="24"/>
+        </w:rPr>
+        <w:t>y the following method: {{</w:t>
+      </w:r>
+      <w:r>
+        <w:rPr>
+          <w:rFonts w:ascii="Times New Roman" w:hAnsi="Times New Roman" w:cs="Times New Roman"/>
+          <w:sz w:val="24"/>
+          <w:szCs w:val="24"/>
+        </w:rPr>
         <w:t xml:space="preserve"> </w:t>
       </w:r>
-      <w:r>
-        <w:rPr>
-          <w:rFonts w:ascii="Times New Roman" w:hAnsi="Times New Roman" w:cs="Times New Roman"/>
-          <w:sz w:val="24"/>
-          <w:szCs w:val="24"/>
-        </w:rPr>
-        <w:t>b</w:t>
-      </w:r>
-      <w:r>
-        <w:rPr>
-          <w:rFonts w:ascii="Times New Roman" w:hAnsi="Times New Roman" w:cs="Times New Roman"/>
-          <w:sz w:val="24"/>
-          <w:szCs w:val="24"/>
-        </w:rPr>
-        <w:t>y the following method: {{</w:t>
-      </w:r>
+      <w:proofErr w:type="spellStart"/>
+      <w:r>
+        <w:rPr>
+          <w:rFonts w:ascii="Times New Roman" w:hAnsi="Times New Roman" w:cs="Times New Roman"/>
+          <w:sz w:val="24"/>
+          <w:szCs w:val="24"/>
+        </w:rPr>
+        <w:t>type_of_delivery_other</w:t>
+      </w:r>
+      <w:proofErr w:type="spellEnd"/>
       <w:r>
         <w:rPr>
           <w:rFonts w:ascii="Times New Roman" w:hAnsi="Times New Roman" w:cs="Times New Roman"/>
@@ -1142,24 +1160,6 @@
         </w:rPr>
         <w:t xml:space="preserve"> </w:t>
       </w:r>
-      <w:proofErr w:type="spellStart"/>
-      <w:r>
-        <w:rPr>
-          <w:rFonts w:ascii="Times New Roman" w:hAnsi="Times New Roman" w:cs="Times New Roman"/>
-          <w:sz w:val="24"/>
-          <w:szCs w:val="24"/>
-        </w:rPr>
-        <w:t>type_of_delivery_other</w:t>
-      </w:r>
-      <w:proofErr w:type="spellEnd"/>
-      <w:r>
-        <w:rPr>
-          <w:rFonts w:ascii="Times New Roman" w:hAnsi="Times New Roman" w:cs="Times New Roman"/>
-          <w:sz w:val="24"/>
-          <w:szCs w:val="24"/>
-        </w:rPr>
-        <w:t xml:space="preserve"> </w:t>
-      </w:r>
       <w:r>
         <w:rPr>
           <w:rFonts w:ascii="Times New Roman" w:hAnsi="Times New Roman" w:cs="Times New Roman"/>
@@ -1168,8 +1168,6 @@
         </w:rPr>
         <w:t>}</w:t>
       </w:r>
-      <w:bookmarkStart w:id="0" w:name="_GoBack"/>
-      <w:bookmarkEnd w:id="0"/>
       <w:r>
         <w:rPr>
           <w:rFonts w:ascii="Times New Roman" w:hAnsi="Times New Roman" w:cs="Times New Roman"/>

</xml_diff>

<commit_message>
allow for partial refunds. fixes #29
</commit_message>
<xml_diff>
--- a/docassemble/MichiganLetterToLandlordReRet/data/templates/letter_to_landlord_security.docx
+++ b/docassemble/MichiganLetterToLandlordReRet/data/templates/letter_to_landlord_security.docx
@@ -363,8 +363,6 @@
         </w:rPr>
         <w:t>s</w:t>
       </w:r>
-      <w:bookmarkStart w:id="0" w:name="_GoBack"/>
-      <w:bookmarkEnd w:id="0"/>
       <w:r>
         <w:rPr>
           <w:b/>
@@ -1317,6 +1315,14 @@
         </w:rPr>
         <w:t>.</w:t>
       </w:r>
+      <w:r>
+        <w:rPr>
+          <w:rFonts w:ascii="Times New Roman" w:hAnsi="Times New Roman" w:cs="Times New Roman"/>
+          <w:sz w:val="24"/>
+          <w:szCs w:val="24"/>
+        </w:rPr>
+        <w:t xml:space="preserve"> </w:t>
+      </w:r>
     </w:p>
     <w:p/>
     <w:p>
@@ -1418,7 +1424,16 @@
         <w:t xml:space="preserve"> }}</w:t>
       </w:r>
       <w:r>
-        <w:t xml:space="preserve"> an itemized list of damages and the remaining balance of </w:t>
+        <w:t xml:space="preserve"> an itemized list of damages </w:t>
+      </w:r>
+      <w:r>
+        <w:t>or other obligations against the security deposit</w:t>
+      </w:r>
+      <w:r>
+        <w:t xml:space="preserve"> </w:t>
+      </w:r>
+      <w:r>
+        <w:t xml:space="preserve">and the remaining balance of </w:t>
       </w:r>
       <w:r>
         <w:rPr>
@@ -1442,6 +1457,66 @@
       </w:r>
       <w:r>
         <w:t xml:space="preserve"> security deposit. </w:t>
+      </w:r>
+      <w:r>
+        <w:t xml:space="preserve">{% if </w:t>
+      </w:r>
+      <w:proofErr w:type="spellStart"/>
+      <w:r>
+        <w:t>any_deposit_returned</w:t>
+      </w:r>
+      <w:proofErr w:type="spellEnd"/>
+      <w:r>
+        <w:t xml:space="preserve"> %}</w:t>
+      </w:r>
+      <w:r>
+        <w:t xml:space="preserve"> </w:t>
+      </w:r>
+      <w:r>
+        <w:t>You kept {{</w:t>
+      </w:r>
+      <w:proofErr w:type="gramStart"/>
+      <w:r>
+        <w:t>currency(</w:t>
+      </w:r>
+      <w:proofErr w:type="spellStart"/>
+      <w:proofErr w:type="gramEnd"/>
+      <w:r>
+        <w:t>deposit_amount</w:t>
+      </w:r>
+      <w:proofErr w:type="spellEnd"/>
+      <w:r>
+        <w:t xml:space="preserve"> - </w:t>
+      </w:r>
+      <w:proofErr w:type="spellStart"/>
+      <w:r>
+        <w:t>deposit_amount_returned</w:t>
+      </w:r>
+      <w:proofErr w:type="spellEnd"/>
+      <w:r>
+        <w:t>)}}</w:t>
+      </w:r>
+      <w:r>
+        <w:t xml:space="preserve"> of my security deposit but failed to send me this itemized list. Under Michigan law, your failure to send me this list within 30 days means that you agree that no money is due against the deposit, and you owe me the full amount of the security </w:t>
+      </w:r>
+      <w:proofErr w:type="gramStart"/>
+      <w:r>
+        <w:t>deposit.</w:t>
+      </w:r>
+      <w:r>
+        <w:t>{</w:t>
+      </w:r>
+      <w:proofErr w:type="gramEnd"/>
+      <w:r>
+        <w:t xml:space="preserve">% </w:t>
+      </w:r>
+      <w:proofErr w:type="spellStart"/>
+      <w:r>
+        <w:t>endif</w:t>
+      </w:r>
+      <w:proofErr w:type="spellEnd"/>
+      <w:r>
+        <w:t xml:space="preserve"> %}</w:t>
       </w:r>
     </w:p>
     <w:p/>
@@ -1515,7 +1590,32 @@
         <w:t xml:space="preserve"> you in two weeks </w:t>
       </w:r>
       <w:r>
-        <w:t xml:space="preserve">or receive a check for the amount of the security deposit, </w:t>
+        <w:t xml:space="preserve">or receive a check for the </w:t>
+      </w:r>
+      <w:r>
+        <w:t xml:space="preserve">{% if </w:t>
+      </w:r>
+      <w:proofErr w:type="spellStart"/>
+      <w:r>
+        <w:t>any_deposit_returned</w:t>
+      </w:r>
+      <w:proofErr w:type="spellEnd"/>
+      <w:r>
+        <w:t xml:space="preserve"> %}</w:t>
+      </w:r>
+      <w:r>
+        <w:t xml:space="preserve">remainder{% else %}full amount{% </w:t>
+      </w:r>
+      <w:proofErr w:type="spellStart"/>
+      <w:r>
+        <w:t>endif</w:t>
+      </w:r>
+      <w:proofErr w:type="spellEnd"/>
+      <w:r>
+        <w:t xml:space="preserve"> %}</w:t>
+      </w:r>
+      <w:r>
+        <w:t xml:space="preserve"> of the security deposit, </w:t>
       </w:r>
       <w:r>
         <w:rPr>
@@ -1538,7 +1638,13 @@
         <w:t xml:space="preserve"> }}</w:t>
       </w:r>
       <w:r>
-        <w:t xml:space="preserve"> will be forced to file a suit in Small Claims Court to recover </w:t>
+        <w:t xml:space="preserve"> will </w:t>
+      </w:r>
+      <w:r>
+        <w:t xml:space="preserve">consider filing suit </w:t>
+      </w:r>
+      <w:r>
+        <w:t xml:space="preserve">to recover </w:t>
       </w:r>
       <w:r>
         <w:t xml:space="preserve">{{ </w:t>
@@ -1613,28 +1719,32 @@
       <w:pPr>
         <w:ind w:left="5760"/>
       </w:pPr>
-      <w:r>
-        <w:t> </w:t>
-      </w:r>
+      <w:bookmarkStart w:id="0" w:name="_GoBack"/>
+      <w:bookmarkEnd w:id="0"/>
     </w:p>
     <w:p>
       <w:pPr>
         <w:ind w:left="5760"/>
       </w:pPr>
       <w:r>
-        <w:t> _____________________              </w:t>
-      </w:r>
+        <w:t>_____________________</w:t>
+      </w:r>
+    </w:p>
+    <w:p>
+      <w:pPr>
+        <w:ind w:left="5760"/>
+      </w:pPr>
       <w:proofErr w:type="gramStart"/>
       <w:r>
-        <w:t>   {</w:t>
+        <w:t xml:space="preserve">{{ </w:t>
+      </w:r>
+      <w:proofErr w:type="spellStart"/>
+      <w:r>
+        <w:t>user.name</w:t>
       </w:r>
       <w:proofErr w:type="gramEnd"/>
       <w:r>
-        <w:t xml:space="preserve">{ </w:t>
-      </w:r>
-      <w:proofErr w:type="spellStart"/>
-      <w:r>
-        <w:t>user.name.full</w:t>
+        <w:t>.full</w:t>
       </w:r>
       <w:proofErr w:type="spellEnd"/>
       <w:r>

</xml_diff>

<commit_message>
collect phone for all tenants, including review screens. fixes #28
</commit_message>
<xml_diff>
--- a/docassemble/MichiganLetterToLandlordReRet/data/templates/letter_to_landlord_security.docx
+++ b/docassemble/MichiganLetterToLandlordReRet/data/templates/letter_to_landlord_security.docx
@@ -7,13 +7,7 @@
         <w:ind w:left="5760"/>
       </w:pPr>
       <w:r>
-        <w:t xml:space="preserve">{% for user in users </w:t>
-      </w:r>
-      <w:r>
-        <w:t>-</w:t>
-      </w:r>
-      <w:r>
-        <w:t>%}</w:t>
+        <w:t>{% for user in users -%}</w:t>
       </w:r>
     </w:p>
     <w:p>
@@ -34,68 +28,91 @@
       </w:r>
       <w:proofErr w:type="spellEnd"/>
       <w:r>
-        <w:t>() }}</w:t>
-      </w:r>
-    </w:p>
-    <w:p>
-      <w:pPr>
-        <w:ind w:left="5760"/>
-      </w:pPr>
-      <w:r>
-        <w:t xml:space="preserve">{% </w:t>
-      </w:r>
-      <w:proofErr w:type="spellStart"/>
-      <w:r>
-        <w:t>endfor</w:t>
-      </w:r>
-      <w:proofErr w:type="spellEnd"/>
+        <w:t xml:space="preserve">() }}{% </w:t>
+      </w:r>
+      <w:r>
+        <w:t>if</w:t>
+      </w:r>
       <w:r>
         <w:t xml:space="preserve"> </w:t>
       </w:r>
-      <w:proofErr w:type="gramStart"/>
-      <w:r>
-        <w:t>%}</w:t>
-      </w:r>
-      <w:r>
-        <w:t>{</w:t>
-      </w:r>
-      <w:proofErr w:type="gramEnd"/>
-      <w:r>
-        <w:t xml:space="preserve">{ </w:t>
-      </w:r>
-      <w:proofErr w:type="spellStart"/>
-      <w:r>
-        <w:t>forwarding_address</w:t>
-      </w:r>
-      <w:r>
-        <w:t>.</w:t>
-      </w:r>
-      <w:r>
-        <w:t>block</w:t>
-      </w:r>
-      <w:proofErr w:type="spellEnd"/>
-      <w:r>
-        <w:t>()</w:t>
-      </w:r>
-      <w:r>
-        <w:t xml:space="preserve"> }}</w:t>
-      </w:r>
-      <w:r>
-        <w:t>{</w:t>
-      </w:r>
-      <w:r>
-        <w:t>%</w:t>
-      </w:r>
-      <w:r>
-        <w:t xml:space="preserve"> if users[0].</w:t>
-      </w:r>
-      <w:proofErr w:type="spellStart"/>
-      <w:r>
-        <w:t>phone_number</w:t>
-      </w:r>
-      <w:proofErr w:type="spellEnd"/>
-      <w:r>
-        <w:t xml:space="preserve"> != ‘’ %}</w:t>
+      <w:r>
+        <w:t>(</w:t>
+      </w:r>
+      <w:proofErr w:type="spellStart"/>
+      <w:r>
+        <w:t>user.</w:t>
+      </w:r>
+      <w:r>
+        <w:t>no_phone_number</w:t>
+      </w:r>
+      <w:proofErr w:type="spellEnd"/>
+      <w:r>
+        <w:t xml:space="preserve"> is defined </w:t>
+      </w:r>
+      <w:r>
+        <w:t xml:space="preserve">and </w:t>
+      </w:r>
+      <w:r>
+        <w:t xml:space="preserve">not </w:t>
+      </w:r>
+      <w:proofErr w:type="spellStart"/>
+      <w:r>
+        <w:t>user.</w:t>
+      </w:r>
+      <w:r>
+        <w:t>no_phone_number</w:t>
+      </w:r>
+      <w:proofErr w:type="spellEnd"/>
+      <w:r>
+        <w:t xml:space="preserve"> </w:t>
+      </w:r>
+      <w:r>
+        <w:t xml:space="preserve">and </w:t>
+      </w:r>
+      <w:proofErr w:type="spellStart"/>
+      <w:r>
+        <w:t>user.phone_number</w:t>
+      </w:r>
+      <w:proofErr w:type="spellEnd"/>
+      <w:r>
+        <w:t xml:space="preserve"> != ‘’</w:t>
+      </w:r>
+      <w:r>
+        <w:t xml:space="preserve">) or </w:t>
+      </w:r>
+      <w:r>
+        <w:t>(</w:t>
+      </w:r>
+      <w:r>
+        <w:t xml:space="preserve">not </w:t>
+      </w:r>
+      <w:proofErr w:type="spellStart"/>
+      <w:r>
+        <w:t>user.</w:t>
+      </w:r>
+      <w:r>
+        <w:t>no_phone_number</w:t>
+      </w:r>
+      <w:proofErr w:type="spellEnd"/>
+      <w:r>
+        <w:t xml:space="preserve"> is defined </w:t>
+      </w:r>
+      <w:bookmarkStart w:id="0" w:name="_GoBack"/>
+      <w:bookmarkEnd w:id="0"/>
+      <w:r>
+        <w:t xml:space="preserve">and </w:t>
+      </w:r>
+      <w:proofErr w:type="spellStart"/>
+      <w:r>
+        <w:t>user.phone_number</w:t>
+      </w:r>
+      <w:proofErr w:type="spellEnd"/>
+      <w:r>
+        <w:t xml:space="preserve"> != ‘’)</w:t>
+      </w:r>
+      <w:r>
+        <w:t xml:space="preserve"> %}</w:t>
       </w:r>
     </w:p>
     <w:p>
@@ -118,33 +135,62 @@
       <w:r>
         <w:t>(</w:t>
       </w:r>
-      <w:r>
-        <w:t>users[0]</w:t>
+      <w:proofErr w:type="spellStart"/>
+      <w:r>
+        <w:t>user.phone_number</w:t>
+      </w:r>
+      <w:proofErr w:type="spellEnd"/>
+      <w:r>
+        <w:t xml:space="preserve">) }}{% </w:t>
+      </w:r>
+      <w:proofErr w:type="spellStart"/>
+      <w:r>
+        <w:t>endif</w:t>
+      </w:r>
+      <w:proofErr w:type="spellEnd"/>
+      <w:r>
+        <w:t xml:space="preserve"> %}</w:t>
+      </w:r>
+    </w:p>
+    <w:p>
+      <w:pPr>
+        <w:ind w:left="5760"/>
+      </w:pPr>
+      <w:r>
+        <w:t xml:space="preserve">{% </w:t>
+      </w:r>
+      <w:proofErr w:type="spellStart"/>
+      <w:r>
+        <w:t>endfor</w:t>
+      </w:r>
+      <w:proofErr w:type="spellEnd"/>
+      <w:r>
+        <w:t xml:space="preserve"> </w:t>
+      </w:r>
+      <w:proofErr w:type="gramStart"/>
+      <w:r>
+        <w:t>%}{</w:t>
+      </w:r>
+      <w:proofErr w:type="gramEnd"/>
+      <w:r>
+        <w:t xml:space="preserve">{ </w:t>
+      </w:r>
+      <w:proofErr w:type="spellStart"/>
+      <w:r>
+        <w:t>forwarding_address</w:t>
       </w:r>
       <w:r>
         <w:t>.</w:t>
       </w:r>
-      <w:proofErr w:type="spellStart"/>
-      <w:r>
-        <w:t>phone_number</w:t>
-      </w:r>
-      <w:proofErr w:type="spellEnd"/>
-      <w:r>
-        <w:t>)</w:t>
+      <w:r>
+        <w:t>block</w:t>
+      </w:r>
+      <w:proofErr w:type="spellEnd"/>
+      <w:r>
+        <w:t>()</w:t>
       </w:r>
       <w:r>
         <w:t xml:space="preserve"> }}</w:t>
-      </w:r>
-      <w:r>
-        <w:t xml:space="preserve">{% </w:t>
-      </w:r>
-      <w:proofErr w:type="spellStart"/>
-      <w:r>
-        <w:t>endif</w:t>
-      </w:r>
-      <w:proofErr w:type="spellEnd"/>
-      <w:r>
-        <w:t xml:space="preserve"> %}</w:t>
       </w:r>
     </w:p>
     <w:p/>
@@ -1427,10 +1473,7 @@
         <w:t xml:space="preserve"> an itemized list of damages </w:t>
       </w:r>
       <w:r>
-        <w:t>or other obligations against the security deposit</w:t>
-      </w:r>
-      <w:r>
-        <w:t xml:space="preserve"> </w:t>
+        <w:t xml:space="preserve">or other obligations against the security deposit </w:t>
       </w:r>
       <w:r>
         <w:t xml:space="preserve">and the remaining balance of </w:t>
@@ -1601,10 +1644,7 @@
       </w:r>
       <w:proofErr w:type="spellEnd"/>
       <w:r>
-        <w:t xml:space="preserve"> %}</w:t>
-      </w:r>
-      <w:r>
-        <w:t xml:space="preserve">remainder{% else %}full amount{% </w:t>
+        <w:t xml:space="preserve"> %}remainder{% else %}full amount{% </w:t>
       </w:r>
       <w:proofErr w:type="spellStart"/>
       <w:r>
@@ -1719,14 +1759,13 @@
       <w:pPr>
         <w:ind w:left="5760"/>
       </w:pPr>
-      <w:bookmarkStart w:id="0" w:name="_GoBack"/>
-      <w:bookmarkEnd w:id="0"/>
     </w:p>
     <w:p>
       <w:pPr>
         <w:ind w:left="5760"/>
       </w:pPr>
       <w:r>
+        <w:lastRenderedPageBreak/>
         <w:t>_____________________</w:t>
       </w:r>
     </w:p>

</xml_diff>

<commit_message>
update dynamic text in letter template
</commit_message>
<xml_diff>
--- a/docassemble/MichiganLetterToLandlordReRet/data/templates/letter_to_landlord_security.docx
+++ b/docassemble/MichiganLetterToLandlordReRet/data/templates/letter_to_landlord_security.docx
@@ -79,13 +79,7 @@
         <w:t xml:space="preserve"> != ‘’</w:t>
       </w:r>
       <w:r>
-        <w:t xml:space="preserve">) or </w:t>
-      </w:r>
-      <w:r>
-        <w:t>(</w:t>
-      </w:r>
-      <w:r>
-        <w:t xml:space="preserve">not </w:t>
+        <w:t xml:space="preserve">) or (not </w:t>
       </w:r>
       <w:proofErr w:type="spellStart"/>
       <w:r>
@@ -96,12 +90,7 @@
       </w:r>
       <w:proofErr w:type="spellEnd"/>
       <w:r>
-        <w:t xml:space="preserve"> is defined </w:t>
-      </w:r>
-      <w:bookmarkStart w:id="0" w:name="_GoBack"/>
-      <w:bookmarkEnd w:id="0"/>
-      <w:r>
-        <w:t xml:space="preserve">and </w:t>
+        <w:t xml:space="preserve"> is defined and </w:t>
       </w:r>
       <w:proofErr w:type="spellStart"/>
       <w:r>
@@ -1540,18 +1529,113 @@
         <w:t>)}}</w:t>
       </w:r>
       <w:r>
-        <w:t xml:space="preserve"> of my security deposit but failed to send me this itemized list. Under Michigan law, your failure to send me this list within 30 days means that you agree that no money is due against the deposit, and you owe me the full amount of the security </w:t>
-      </w:r>
-      <w:proofErr w:type="gramStart"/>
-      <w:r>
-        <w:t>deposit.</w:t>
-      </w:r>
-      <w:r>
-        <w:t>{</w:t>
-      </w:r>
-      <w:proofErr w:type="gramEnd"/>
-      <w:r>
-        <w:t xml:space="preserve">% </w:t>
+        <w:t xml:space="preserve"> of </w:t>
+      </w:r>
+      <w:r>
+        <w:rPr>
+          <w:rStyle w:val="contenttitle"/>
+        </w:rPr>
+        <w:t xml:space="preserve">{{ </w:t>
+      </w:r>
+      <w:proofErr w:type="spellStart"/>
+      <w:r>
+        <w:rPr>
+          <w:rStyle w:val="contenttitle"/>
+        </w:rPr>
+        <w:t>my_our</w:t>
+      </w:r>
+      <w:proofErr w:type="spellEnd"/>
+      <w:r>
+        <w:rPr>
+          <w:rStyle w:val="contenttitle"/>
+        </w:rPr>
+        <w:t xml:space="preserve"> }}</w:t>
+      </w:r>
+      <w:r>
+        <w:t xml:space="preserve"> securi</w:t>
+      </w:r>
+      <w:r>
+        <w:t xml:space="preserve">ty deposit but failed to send </w:t>
+      </w:r>
+      <w:r>
+        <w:rPr>
+          <w:rStyle w:val="contenttitle"/>
+        </w:rPr>
+        <w:t xml:space="preserve">{{ </w:t>
+      </w:r>
+      <w:proofErr w:type="spellStart"/>
+      <w:r>
+        <w:rPr>
+          <w:rStyle w:val="contenttitle"/>
+        </w:rPr>
+        <w:t>me_us</w:t>
+      </w:r>
+      <w:proofErr w:type="spellEnd"/>
+      <w:r>
+        <w:rPr>
+          <w:rStyle w:val="contenttitle"/>
+        </w:rPr>
+        <w:t xml:space="preserve"> }}</w:t>
+      </w:r>
+      <w:r>
+        <w:t xml:space="preserve"> this itemized list. Under Michi</w:t>
+      </w:r>
+      <w:r>
+        <w:t xml:space="preserve">gan law, your failure to send </w:t>
+      </w:r>
+      <w:r>
+        <w:rPr>
+          <w:rStyle w:val="contenttitle"/>
+        </w:rPr>
+        <w:t xml:space="preserve">{{ </w:t>
+      </w:r>
+      <w:proofErr w:type="spellStart"/>
+      <w:r>
+        <w:rPr>
+          <w:rStyle w:val="contenttitle"/>
+        </w:rPr>
+        <w:t>me_us</w:t>
+      </w:r>
+      <w:proofErr w:type="spellEnd"/>
+      <w:r>
+        <w:rPr>
+          <w:rStyle w:val="contenttitle"/>
+        </w:rPr>
+        <w:t xml:space="preserve"> }}</w:t>
+      </w:r>
+      <w:r>
+        <w:t xml:space="preserve"> this list within 30 days means that you agree that no money is due aga</w:t>
+      </w:r>
+      <w:r>
+        <w:t xml:space="preserve">inst the deposit, and you owe </w:t>
+      </w:r>
+      <w:r>
+        <w:rPr>
+          <w:rStyle w:val="contenttitle"/>
+        </w:rPr>
+        <w:t xml:space="preserve">{{ </w:t>
+      </w:r>
+      <w:proofErr w:type="spellStart"/>
+      <w:r>
+        <w:rPr>
+          <w:rStyle w:val="contenttitle"/>
+        </w:rPr>
+        <w:t>me_us</w:t>
+      </w:r>
+      <w:proofErr w:type="spellEnd"/>
+      <w:r>
+        <w:rPr>
+          <w:rStyle w:val="contenttitle"/>
+        </w:rPr>
+        <w:t xml:space="preserve"> }}</w:t>
+      </w:r>
+      <w:bookmarkStart w:id="0" w:name="_GoBack"/>
+      <w:bookmarkEnd w:id="0"/>
+      <w:r>
+        <w:t xml:space="preserve"> the full amount of the security deposit.</w:t>
+      </w:r>
+      <w:r>
+        <w:t xml:space="preserve">{% </w:t>
       </w:r>
       <w:proofErr w:type="spellStart"/>
       <w:r>

</xml_diff>